<commit_message>
Updated the Assignment documents
</commit_message>
<xml_diff>
--- a/Business_Intelligence_Assignment.docx
+++ b/Business_Intelligence_Assignment.docx
@@ -29,25 +29,7 @@
           <w:color w:val="000000"/>
           <w:sz w:val="22"/>
         </w:rPr>
-        <w:t xml:space="preserve">1. Six months ago, a local gym set up a research </w:t>
-      </w:r>
-      <w:proofErr w:type="spellStart"/>
-      <w:r>
-        <w:rPr>
-          <w:rFonts w:ascii="Arial" w:eastAsia="Times New Roman" w:hAnsi="Arial" w:cs="Arial"/>
-          <w:color w:val="000000"/>
-          <w:sz w:val="22"/>
-        </w:rPr>
-        <w:t>programme</w:t>
-      </w:r>
-      <w:proofErr w:type="spellEnd"/>
-      <w:r>
-        <w:rPr>
-          <w:rFonts w:ascii="Arial" w:eastAsia="Times New Roman" w:hAnsi="Arial" w:cs="Arial"/>
-          <w:color w:val="000000"/>
-          <w:sz w:val="22"/>
-        </w:rPr>
-        <w:t xml:space="preserve"> to find out if gym members who attended</w:t>
+        <w:t>1. Six months ago, a local gym set up a research programme to find out if gym members who attended</w:t>
       </w:r>
       <w:r>
         <w:rPr>
@@ -540,21 +522,7 @@
         <w:rPr>
           <w:rFonts w:ascii="Arial" w:hAnsi="Arial" w:cs="Arial"/>
         </w:rPr>
-        <w:t xml:space="preserve">The staff at the gym want to know which type of exercise – gym only workouts or attending exercise classes – is most effective in helping individuals lose weight. Prepare a short report (not more than a page or two) which </w:t>
-      </w:r>
-      <w:proofErr w:type="spellStart"/>
-      <w:r>
-        <w:rPr>
-          <w:rFonts w:ascii="Arial" w:hAnsi="Arial" w:cs="Arial"/>
-        </w:rPr>
-        <w:t>summarises</w:t>
-      </w:r>
-      <w:proofErr w:type="spellEnd"/>
-      <w:r>
-        <w:rPr>
-          <w:rFonts w:ascii="Arial" w:hAnsi="Arial" w:cs="Arial"/>
-        </w:rPr>
-        <w:t xml:space="preserve"> and interprets the findings, using all of the statistics given in the table above.</w:t>
+        <w:t>The staff at the gym want to know which type of exercise – gym only workouts or attending exercise classes – is most effective in helping individuals lose weight. Prepare a short report (not more than a page or two) which summarises and interprets the findings, using all of the statistics given in the table above.</w:t>
       </w:r>
     </w:p>
     <w:p>
@@ -3009,21 +2977,7 @@
         <w:rPr>
           <w:rFonts w:ascii="Arial" w:eastAsiaTheme="minorEastAsia" w:hAnsi="Arial" w:cs="Arial"/>
         </w:rPr>
-        <w:t xml:space="preserve">y that the </w:t>
-      </w:r>
-      <w:proofErr w:type="spellStart"/>
-      <w:r>
-        <w:rPr>
-          <w:rFonts w:ascii="Arial" w:eastAsiaTheme="minorEastAsia" w:hAnsi="Arial" w:cs="Arial"/>
-        </w:rPr>
-        <w:t>iphone</w:t>
-      </w:r>
-      <w:proofErr w:type="spellEnd"/>
-      <w:r>
-        <w:rPr>
-          <w:rFonts w:ascii="Arial" w:eastAsiaTheme="minorEastAsia" w:hAnsi="Arial" w:cs="Arial"/>
-        </w:rPr>
-        <w:t xml:space="preserve"> survives (success) exactly </w:t>
+        <w:t xml:space="preserve">y that the iphone survives (success) exactly </w:t>
       </w:r>
       <m:oMath>
         <m:r>
@@ -3697,19 +3651,11 @@
         </w:rPr>
         <w:t>, the</w:t>
       </w:r>
-      <w:proofErr w:type="spellStart"/>
       <w:r>
         <w:rPr>
           <w:rFonts w:ascii="Arial" w:eastAsiaTheme="minorEastAsia" w:hAnsi="Arial" w:cs="Arial"/>
         </w:rPr>
-        <w:t>n</w:t>
-      </w:r>
-      <w:proofErr w:type="spellEnd"/>
-      <w:r>
-        <w:rPr>
-          <w:rFonts w:ascii="Arial" w:eastAsiaTheme="minorEastAsia" w:hAnsi="Arial" w:cs="Arial"/>
-        </w:rPr>
-        <w:t xml:space="preserve"> the test failed to reject the null hypothesis</w:t>
+        <w:t>n the test failed to reject the null hypothesis</w:t>
       </w:r>
       <w:r>
         <w:rPr>
@@ -4346,7 +4292,48 @@
         <w:rPr>
           <w:rFonts w:ascii="Arial" w:hAnsi="Arial" w:cs="Arial"/>
         </w:rPr>
-        <w:t>correlation is provided in the appendix.</w:t>
+        <w:t xml:space="preserve">correlation is provided in </w:t>
+      </w:r>
+      <w:r>
+        <w:rPr>
+          <w:rFonts w:ascii="Arial" w:hAnsi="Arial" w:cs="Arial"/>
+        </w:rPr>
+        <w:fldChar w:fldCharType="begin"/>
+      </w:r>
+      <w:r>
+        <w:rPr>
+          <w:rFonts w:ascii="Arial" w:hAnsi="Arial" w:cs="Arial"/>
+        </w:rPr>
+        <w:instrText xml:space="preserve"> REF _Ref134614444 \h </w:instrText>
+      </w:r>
+      <w:r>
+        <w:rPr>
+          <w:rFonts w:ascii="Arial" w:hAnsi="Arial" w:cs="Arial"/>
+        </w:rPr>
+      </w:r>
+      <w:r>
+        <w:rPr>
+          <w:rFonts w:ascii="Arial" w:hAnsi="Arial" w:cs="Arial"/>
+        </w:rPr>
+        <w:fldChar w:fldCharType="separate"/>
+      </w:r>
+      <w:r>
+        <w:t xml:space="preserve">Appendix I: </w:t>
+      </w:r>
+      <w:r>
+        <w:t>Problem 7 Code</w:t>
+      </w:r>
+      <w:r>
+        <w:rPr>
+          <w:rFonts w:ascii="Arial" w:hAnsi="Arial" w:cs="Arial"/>
+        </w:rPr>
+        <w:fldChar w:fldCharType="end"/>
+      </w:r>
+      <w:r>
+        <w:rPr>
+          <w:rFonts w:ascii="Arial" w:hAnsi="Arial" w:cs="Arial"/>
+        </w:rPr>
+        <w:t>.</w:t>
       </w:r>
     </w:p>
     <w:p>
@@ -5142,7 +5129,63 @@
         <w:rPr>
           <w:rFonts w:ascii="Arial" w:hAnsi="Arial" w:cs="Arial"/>
         </w:rPr>
-        <w:t>provided as shown in the appendix</w:t>
+        <w:t xml:space="preserve">are </w:t>
+      </w:r>
+      <w:r>
+        <w:rPr>
+          <w:rFonts w:ascii="Arial" w:hAnsi="Arial" w:cs="Arial"/>
+        </w:rPr>
+        <w:t>provided</w:t>
+      </w:r>
+      <w:r>
+        <w:rPr>
+          <w:rFonts w:ascii="Arial" w:hAnsi="Arial" w:cs="Arial"/>
+        </w:rPr>
+        <w:t xml:space="preserve"> in the R-programming code </w:t>
+      </w:r>
+      <w:r>
+        <w:rPr>
+          <w:rFonts w:ascii="Arial" w:hAnsi="Arial" w:cs="Arial"/>
+        </w:rPr>
+        <w:t>shown</w:t>
+      </w:r>
+      <w:r>
+        <w:rPr>
+          <w:rFonts w:ascii="Arial" w:hAnsi="Arial" w:cs="Arial"/>
+        </w:rPr>
+        <w:t xml:space="preserve"> in </w:t>
+      </w:r>
+      <w:r>
+        <w:rPr>
+          <w:rFonts w:ascii="Arial" w:hAnsi="Arial" w:cs="Arial"/>
+        </w:rPr>
+        <w:fldChar w:fldCharType="begin"/>
+      </w:r>
+      <w:r>
+        <w:rPr>
+          <w:rFonts w:ascii="Arial" w:hAnsi="Arial" w:cs="Arial"/>
+        </w:rPr>
+        <w:instrText xml:space="preserve"> REF _Ref134614419 \h </w:instrText>
+      </w:r>
+      <w:r>
+        <w:rPr>
+          <w:rFonts w:ascii="Arial" w:hAnsi="Arial" w:cs="Arial"/>
+        </w:rPr>
+      </w:r>
+      <w:r>
+        <w:rPr>
+          <w:rFonts w:ascii="Arial" w:hAnsi="Arial" w:cs="Arial"/>
+        </w:rPr>
+        <w:fldChar w:fldCharType="separate"/>
+      </w:r>
+      <w:r>
+        <w:t>Appendix II: Problem 8 Code</w:t>
+      </w:r>
+      <w:r>
+        <w:rPr>
+          <w:rFonts w:ascii="Arial" w:hAnsi="Arial" w:cs="Arial"/>
+        </w:rPr>
+        <w:fldChar w:fldCharType="end"/>
       </w:r>
       <w:r>
         <w:rPr>
@@ -5598,21 +5641,7 @@
           <w:rFonts w:ascii="Arial" w:hAnsi="Arial" w:cs="Arial"/>
         </w:rPr>
         <w:lastRenderedPageBreak/>
-        <w:t xml:space="preserve">[Hint: Read this paper – Anwar, Naveed, Oakes, Michael, </w:t>
-      </w:r>
-      <w:proofErr w:type="spellStart"/>
-      <w:r>
-        <w:rPr>
-          <w:rFonts w:ascii="Arial" w:hAnsi="Arial" w:cs="Arial"/>
-        </w:rPr>
-        <w:t>Wermter</w:t>
-      </w:r>
-      <w:proofErr w:type="spellEnd"/>
-      <w:r>
-        <w:rPr>
-          <w:rFonts w:ascii="Arial" w:hAnsi="Arial" w:cs="Arial"/>
-        </w:rPr>
-        <w:t>, Stefan and Heinrich,</w:t>
+        <w:t>[Hint: Read this paper – Anwar, Naveed, Oakes, Michael, Wermter, Stefan and Heinrich,</w:t>
       </w:r>
       <w:r>
         <w:rPr>
@@ -5626,21 +5655,7 @@
           <w:rFonts w:ascii="Arial" w:hAnsi="Arial" w:cs="Arial"/>
         </w:rPr>
         <w:cr/>
-        <w:t xml:space="preserve">Belgium and </w:t>
-      </w:r>
-      <w:proofErr w:type="spellStart"/>
-      <w:r>
-        <w:rPr>
-          <w:rFonts w:ascii="Arial" w:hAnsi="Arial" w:cs="Arial"/>
-        </w:rPr>
-        <w:t>TheNetherlands</w:t>
-      </w:r>
-      <w:proofErr w:type="spellEnd"/>
-      <w:r>
-        <w:rPr>
-          <w:rFonts w:ascii="Arial" w:hAnsi="Arial" w:cs="Arial"/>
-        </w:rPr>
-        <w:t>, 27-28 May 2010, Leuven. Web link:</w:t>
+        <w:t>Belgium and TheNetherlands, 27-28 May 2010, Leuven. Web link:</w:t>
       </w:r>
       <w:r>
         <w:rPr>
@@ -13426,6 +13441,65 @@
           <w:noProof/>
         </w:rPr>
         <w:t>, the optimized cluster size was found to be 2.</w:t>
+      </w:r>
+    </w:p>
+    <w:p>
+      <w:pPr>
+        <w:spacing w:before="240" w:line="240" w:lineRule="auto"/>
+        <w:ind w:left="720"/>
+        <w:rPr>
+          <w:noProof/>
+        </w:rPr>
+      </w:pPr>
+      <w:r>
+        <w:rPr>
+          <w:noProof/>
+        </w:rPr>
+        <w:t>The R programming script</w:t>
+      </w:r>
+      <w:r>
+        <w:rPr>
+          <w:noProof/>
+        </w:rPr>
+        <w:t xml:space="preserve"> used to compute these values are attached to </w:t>
+      </w:r>
+      <w:r>
+        <w:rPr>
+          <w:noProof/>
+        </w:rPr>
+        <w:fldChar w:fldCharType="begin"/>
+      </w:r>
+      <w:r>
+        <w:rPr>
+          <w:noProof/>
+        </w:rPr>
+        <w:instrText xml:space="preserve"> REF _Ref134614360 \h </w:instrText>
+      </w:r>
+      <w:r>
+        <w:rPr>
+          <w:noProof/>
+        </w:rPr>
+      </w:r>
+      <w:r>
+        <w:rPr>
+          <w:noProof/>
+        </w:rPr>
+        <w:fldChar w:fldCharType="separate"/>
+      </w:r>
+      <w:r>
+        <w:t>Appendix III: Problem 09</w:t>
+      </w:r>
+      <w:r>
+        <w:rPr>
+          <w:noProof/>
+        </w:rPr>
+        <w:fldChar w:fldCharType="end"/>
+      </w:r>
+      <w:r>
+        <w:rPr>
+          <w:noProof/>
+        </w:rPr>
+        <w:t>.</w:t>
       </w:r>
     </w:p>
     <w:p>
@@ -14385,21 +14459,7 @@
         <w:rPr>
           <w:rFonts w:ascii="Arial" w:hAnsi="Arial" w:cs="Arial"/>
         </w:rPr>
-        <w:t xml:space="preserve">You are a director of a major manufacturing </w:t>
-      </w:r>
-      <w:proofErr w:type="spellStart"/>
-      <w:r>
-        <w:rPr>
-          <w:rFonts w:ascii="Arial" w:hAnsi="Arial" w:cs="Arial"/>
-        </w:rPr>
-        <w:t>organisation</w:t>
-      </w:r>
-      <w:proofErr w:type="spellEnd"/>
-      <w:r>
-        <w:rPr>
-          <w:rFonts w:ascii="Arial" w:hAnsi="Arial" w:cs="Arial"/>
-        </w:rPr>
-        <w:t xml:space="preserve"> and collecting various pieces of</w:t>
+        <w:t>You are a director of a major manufacturing organisation and collecting various pieces of</w:t>
       </w:r>
       <w:r>
         <w:rPr>
@@ -14617,33 +14677,37 @@
         <w:rPr>
           <w:rFonts w:ascii="Arial" w:hAnsi="Arial" w:cs="Arial"/>
         </w:rPr>
-        <w:t xml:space="preserve"> of 30mins </w:t>
-      </w:r>
-      <w:r>
-        <w:rPr>
-          <w:rFonts w:ascii="Arial" w:hAnsi="Arial" w:cs="Arial"/>
-        </w:rPr>
-        <w:t>as</w:t>
-      </w:r>
-      <w:r>
-        <w:rPr>
-          <w:rFonts w:ascii="Arial" w:hAnsi="Arial" w:cs="Arial"/>
-        </w:rPr>
-        <w:t xml:space="preserve"> shown in the data provided in </w:t>
-      </w:r>
-      <w:proofErr w:type="spellStart"/>
-      <w:r>
-        <w:rPr>
-          <w:rFonts w:ascii="Arial" w:hAnsi="Arial" w:cs="Arial"/>
-        </w:rPr>
-        <w:t>github</w:t>
-      </w:r>
-      <w:proofErr w:type="spellEnd"/>
-      <w:r>
-        <w:rPr>
-          <w:rFonts w:ascii="Arial" w:hAnsi="Arial" w:cs="Arial"/>
-        </w:rPr>
-        <w:t xml:space="preserve"> repo</w:t>
+        <w:t xml:space="preserve"> of 30mins</w:t>
+      </w:r>
+      <w:r>
+        <w:rPr>
+          <w:rFonts w:ascii="Arial" w:hAnsi="Arial" w:cs="Arial"/>
+        </w:rPr>
+        <w:t xml:space="preserve">. </w:t>
+      </w:r>
+      <w:r>
+        <w:rPr>
+          <w:rFonts w:ascii="Arial" w:hAnsi="Arial" w:cs="Arial"/>
+        </w:rPr>
+        <w:t>The collected data from the source are</w:t>
+      </w:r>
+      <w:r>
+        <w:rPr>
+          <w:rFonts w:ascii="Arial" w:hAnsi="Arial" w:cs="Arial"/>
+        </w:rPr>
+        <w:t xml:space="preserve"> provided in </w:t>
+      </w:r>
+      <w:r>
+        <w:rPr>
+          <w:rFonts w:ascii="Arial" w:hAnsi="Arial" w:cs="Arial"/>
+        </w:rPr>
+        <w:t xml:space="preserve">the </w:t>
+      </w:r>
+      <w:r>
+        <w:rPr>
+          <w:rFonts w:ascii="Arial" w:hAnsi="Arial" w:cs="Arial"/>
+        </w:rPr>
+        <w:t>github repo</w:t>
       </w:r>
       <w:r>
         <w:rPr>
@@ -14732,13 +14796,19 @@
         <w:rPr>
           <w:rFonts w:ascii="Arial" w:hAnsi="Arial" w:cs="Arial"/>
         </w:rPr>
-        <w:t>The collected data was cleaned</w:t>
-      </w:r>
-      <w:r>
-        <w:rPr>
-          <w:rFonts w:ascii="Arial" w:hAnsi="Arial" w:cs="Arial"/>
-        </w:rPr>
-        <w:t xml:space="preserve"> for </w:t>
+        <w:t xml:space="preserve">The collected data </w:t>
+      </w:r>
+      <w:r>
+        <w:rPr>
+          <w:rFonts w:ascii="Arial" w:hAnsi="Arial" w:cs="Arial"/>
+        </w:rPr>
+        <w:t>for</w:t>
+      </w:r>
+      <w:r>
+        <w:rPr>
+          <w:rFonts w:ascii="Arial" w:hAnsi="Arial" w:cs="Arial"/>
+        </w:rPr>
+        <w:t xml:space="preserve"> </w:t>
       </w:r>
       <w:r>
         <w:rPr>
@@ -14750,7 +14820,19 @@
         <w:rPr>
           <w:rFonts w:ascii="Arial" w:hAnsi="Arial" w:cs="Arial"/>
         </w:rPr>
-        <w:t xml:space="preserve"> for the average speed</w:t>
+        <w:t xml:space="preserve"> </w:t>
+      </w:r>
+      <w:r>
+        <w:rPr>
+          <w:rFonts w:ascii="Arial" w:hAnsi="Arial" w:cs="Arial"/>
+        </w:rPr>
+        <w:t>to extract</w:t>
+      </w:r>
+      <w:r>
+        <w:rPr>
+          <w:rFonts w:ascii="Arial" w:hAnsi="Arial" w:cs="Arial"/>
+        </w:rPr>
+        <w:t xml:space="preserve"> the average speed</w:t>
       </w:r>
       <w:r>
         <w:rPr>
@@ -14762,44 +14844,26 @@
         <w:rPr>
           <w:rFonts w:ascii="Arial" w:hAnsi="Arial" w:cs="Arial"/>
         </w:rPr>
-        <w:t xml:space="preserve"> for the </w:t>
-      </w:r>
-      <w:proofErr w:type="spellStart"/>
-      <w:r>
-        <w:rPr>
-          <w:rFonts w:ascii="Arial" w:hAnsi="Arial" w:cs="Arial"/>
-        </w:rPr>
-        <w:t>SouthBound</w:t>
-      </w:r>
-      <w:proofErr w:type="spellEnd"/>
-      <w:r>
-        <w:rPr>
-          <w:rFonts w:ascii="Arial" w:hAnsi="Arial" w:cs="Arial"/>
-        </w:rPr>
-        <w:t xml:space="preserve"> and </w:t>
-      </w:r>
-      <w:proofErr w:type="spellStart"/>
-      <w:r>
-        <w:rPr>
-          <w:rFonts w:ascii="Arial" w:hAnsi="Arial" w:cs="Arial"/>
-        </w:rPr>
-        <w:t>NorthBound</w:t>
-      </w:r>
-      <w:proofErr w:type="spellEnd"/>
-      <w:r>
-        <w:rPr>
-          <w:rFonts w:ascii="Arial" w:hAnsi="Arial" w:cs="Arial"/>
-        </w:rPr>
-        <w:t xml:space="preserve"> direction. This data is available on </w:t>
-      </w:r>
-      <w:proofErr w:type="spellStart"/>
-      <w:r>
-        <w:rPr>
-          <w:rFonts w:ascii="Arial" w:hAnsi="Arial" w:cs="Arial"/>
-        </w:rPr>
-        <w:t>github</w:t>
-      </w:r>
-      <w:proofErr w:type="spellEnd"/>
+        <w:t xml:space="preserve"> for the SouthBound and NorthBound</w:t>
+      </w:r>
+      <w:r>
+        <w:rPr>
+          <w:rFonts w:ascii="Arial" w:hAnsi="Arial" w:cs="Arial"/>
+        </w:rPr>
+        <w:t xml:space="preserve"> direction. Th</w:t>
+      </w:r>
+      <w:r>
+        <w:rPr>
+          <w:rFonts w:ascii="Arial" w:hAnsi="Arial" w:cs="Arial"/>
+        </w:rPr>
+        <w:t>e extracted</w:t>
+      </w:r>
+      <w:r>
+        <w:rPr>
+          <w:rFonts w:ascii="Arial" w:hAnsi="Arial" w:cs="Arial"/>
+        </w:rPr>
+        <w:t xml:space="preserve"> data is available on github</w:t>
+      </w:r>
       <w:r>
         <w:rPr>
           <w:rFonts w:ascii="Arial" w:hAnsi="Arial" w:cs="Arial"/>
@@ -14813,7 +14877,6 @@
         <w:t xml:space="preserve">at this location </w:t>
       </w:r>
       <w:hyperlink r:id="rId29" w:history="1">
-        <w:proofErr w:type="spellStart"/>
         <w:r>
           <w:rPr>
             <w:rStyle w:val="Hyperlink"/>
@@ -14821,7 +14884,6 @@
           </w:rPr>
           <w:t>SouthBound</w:t>
         </w:r>
-        <w:proofErr w:type="spellEnd"/>
       </w:hyperlink>
       <w:r>
         <w:rPr>
@@ -14830,7 +14892,6 @@
         <w:t xml:space="preserve"> and </w:t>
       </w:r>
       <w:hyperlink r:id="rId30" w:history="1">
-        <w:proofErr w:type="spellStart"/>
         <w:r>
           <w:rPr>
             <w:rStyle w:val="Hyperlink"/>
@@ -14838,7 +14899,6 @@
           </w:rPr>
           <w:t>NorthBound</w:t>
         </w:r>
-        <w:proofErr w:type="spellEnd"/>
       </w:hyperlink>
       <w:r>
         <w:rPr>
@@ -14898,13 +14958,19 @@
         <w:rPr>
           <w:rFonts w:ascii="Arial" w:hAnsi="Arial" w:cs="Arial"/>
         </w:rPr>
-        <w:t xml:space="preserve"> The clean</w:t>
-      </w:r>
-      <w:r>
-        <w:rPr>
-          <w:rFonts w:ascii="Arial" w:hAnsi="Arial" w:cs="Arial"/>
-        </w:rPr>
-        <w:t xml:space="preserve">up was analyzed </w:t>
+        <w:t xml:space="preserve"> The </w:t>
+      </w:r>
+      <w:r>
+        <w:rPr>
+          <w:rFonts w:ascii="Arial" w:hAnsi="Arial" w:cs="Arial"/>
+        </w:rPr>
+        <w:t>extracted data</w:t>
+      </w:r>
+      <w:r>
+        <w:rPr>
+          <w:rFonts w:ascii="Arial" w:hAnsi="Arial" w:cs="Arial"/>
+        </w:rPr>
+        <w:t xml:space="preserve"> was analyzed </w:t>
       </w:r>
       <w:r>
         <w:rPr>
@@ -14940,7 +15006,19 @@
         <w:rPr>
           <w:rFonts w:ascii="Arial" w:hAnsi="Arial" w:cs="Arial"/>
         </w:rPr>
-        <w:t xml:space="preserve">replacement also known </w:t>
+        <w:t>replacement</w:t>
+      </w:r>
+      <w:r>
+        <w:rPr>
+          <w:rFonts w:ascii="Arial" w:hAnsi="Arial" w:cs="Arial"/>
+        </w:rPr>
+        <w:t xml:space="preserve">, </w:t>
+      </w:r>
+      <w:r>
+        <w:rPr>
+          <w:rFonts w:ascii="Arial" w:hAnsi="Arial" w:cs="Arial"/>
+        </w:rPr>
+        <w:t xml:space="preserve">also known </w:t>
       </w:r>
       <w:r>
         <w:rPr>
@@ -14964,7 +15042,19 @@
         <w:rPr>
           <w:rFonts w:ascii="Arial" w:hAnsi="Arial" w:cs="Arial"/>
         </w:rPr>
-        <w:t>necessarily have to meet the assumptions of normally distributed da</w:t>
+        <w:t xml:space="preserve">necessarily have to meet the </w:t>
+      </w:r>
+      <w:r>
+        <w:rPr>
+          <w:rFonts w:ascii="Arial" w:hAnsi="Arial" w:cs="Arial"/>
+        </w:rPr>
+        <w:t xml:space="preserve">generalized </w:t>
+      </w:r>
+      <w:r>
+        <w:rPr>
+          <w:rFonts w:ascii="Arial" w:hAnsi="Arial" w:cs="Arial"/>
+        </w:rPr>
+        <w:t>assumptions of normally distributed da</w:t>
       </w:r>
       <w:r>
         <w:rPr>
@@ -15043,35 +15133,7 @@
         <w:rPr>
           <w:rFonts w:ascii="Arial" w:hAnsi="Arial" w:cs="Arial"/>
         </w:rPr>
-        <w:t xml:space="preserve">selected samples from the provided data for </w:t>
-      </w:r>
-      <w:proofErr w:type="spellStart"/>
-      <w:r>
-        <w:rPr>
-          <w:rFonts w:ascii="Arial" w:hAnsi="Arial" w:cs="Arial"/>
-        </w:rPr>
-        <w:t>SouthBound</w:t>
-      </w:r>
-      <w:proofErr w:type="spellEnd"/>
-      <w:r>
-        <w:rPr>
-          <w:rFonts w:ascii="Arial" w:hAnsi="Arial" w:cs="Arial"/>
-        </w:rPr>
-        <w:t xml:space="preserve"> and </w:t>
-      </w:r>
-      <w:proofErr w:type="spellStart"/>
-      <w:r>
-        <w:rPr>
-          <w:rFonts w:ascii="Arial" w:hAnsi="Arial" w:cs="Arial"/>
-        </w:rPr>
-        <w:t>NorthBound</w:t>
-      </w:r>
-      <w:proofErr w:type="spellEnd"/>
-      <w:r>
-        <w:rPr>
-          <w:rFonts w:ascii="Arial" w:hAnsi="Arial" w:cs="Arial"/>
-        </w:rPr>
-        <w:t xml:space="preserve"> traffic collected</w:t>
+        <w:t>selected samples from the provided data for SouthBound and NorthBound traffic collected</w:t>
       </w:r>
       <w:r>
         <w:rPr>
@@ -15107,21 +15169,7 @@
         <w:rPr>
           <w:rFonts w:ascii="Arial" w:hAnsi="Arial" w:cs="Arial"/>
         </w:rPr>
-        <w:t xml:space="preserve">script used for the analysis is available in the </w:t>
-      </w:r>
-      <w:proofErr w:type="spellStart"/>
-      <w:r>
-        <w:rPr>
-          <w:rFonts w:ascii="Arial" w:hAnsi="Arial" w:cs="Arial"/>
-        </w:rPr>
-        <w:t>github</w:t>
-      </w:r>
-      <w:proofErr w:type="spellEnd"/>
-      <w:r>
-        <w:rPr>
-          <w:rFonts w:ascii="Arial" w:hAnsi="Arial" w:cs="Arial"/>
-        </w:rPr>
-        <w:t xml:space="preserve"> </w:t>
+        <w:t xml:space="preserve">script used for the analysis is available in the github </w:t>
       </w:r>
       <w:r>
         <w:rPr>
@@ -15209,16 +15257,32 @@
         <w:rPr>
           <w:rFonts w:ascii="Arial" w:hAnsi="Arial" w:cs="Arial"/>
         </w:rPr>
-        <w:t xml:space="preserve">analysis on the </w:t>
-      </w:r>
-      <w:proofErr w:type="spellStart"/>
+        <w:t xml:space="preserve">analysis </w:t>
+      </w:r>
+      <w:r>
+        <w:rPr>
+          <w:rFonts w:ascii="Arial" w:hAnsi="Arial" w:cs="Arial"/>
+        </w:rPr>
+        <w:t xml:space="preserve">conducted </w:t>
+      </w:r>
+      <w:r>
+        <w:rPr>
+          <w:rFonts w:ascii="Arial" w:hAnsi="Arial" w:cs="Arial"/>
+        </w:rPr>
+        <w:t xml:space="preserve">on the </w:t>
+      </w:r>
       <w:r>
         <w:rPr>
           <w:rFonts w:ascii="Arial" w:hAnsi="Arial" w:cs="Arial"/>
         </w:rPr>
         <w:t>SouthBound</w:t>
       </w:r>
-      <w:proofErr w:type="spellEnd"/>
+      <w:r>
+        <w:rPr>
+          <w:rFonts w:ascii="Arial" w:hAnsi="Arial" w:cs="Arial"/>
+        </w:rPr>
+        <w:t xml:space="preserve"> </w:t>
+      </w:r>
       <w:r>
         <w:rPr>
           <w:rFonts w:ascii="Arial" w:hAnsi="Arial" w:cs="Arial"/>
@@ -15247,28 +15311,14 @@
         <w:rPr>
           <w:rFonts w:ascii="Arial" w:hAnsi="Arial" w:cs="Arial"/>
         </w:rPr>
-        <w:t>3km/</w:t>
-      </w:r>
-      <w:proofErr w:type="spellStart"/>
-      <w:r>
-        <w:rPr>
-          <w:rFonts w:ascii="Arial" w:hAnsi="Arial" w:cs="Arial"/>
-        </w:rPr>
-        <w:t>hr</w:t>
-      </w:r>
-      <w:proofErr w:type="spellEnd"/>
-      <w:r>
-        <w:rPr>
-          <w:rFonts w:ascii="Arial" w:hAnsi="Arial" w:cs="Arial"/>
-        </w:rPr>
-        <w:t xml:space="preserve"> with a standard </w:t>
+        <w:t xml:space="preserve">3km/hr with a </w:t>
       </w:r>
       <w:r>
         <w:rPr>
           <w:rFonts w:ascii="Arial" w:hAnsi="Arial" w:cs="Arial"/>
         </w:rPr>
         <w:lastRenderedPageBreak/>
-        <w:t>deviation of 1.564.</w:t>
+        <w:t>standard deviation of 1.564.</w:t>
       </w:r>
       <w:r>
         <w:rPr>
@@ -15294,7 +15344,6 @@
         </w:rPr>
         <w:t xml:space="preserve">, the average speed of the lorries travelling along M1 motorway in the </w:t>
       </w:r>
-      <w:proofErr w:type="spellStart"/>
       <w:r>
         <w:rPr>
           <w:rFonts w:ascii="Arial" w:hAnsi="Arial" w:cs="Arial"/>
@@ -15311,14 +15360,7 @@
         <w:rPr>
           <w:rFonts w:ascii="Arial" w:hAnsi="Arial" w:cs="Arial"/>
         </w:rPr>
-        <w:t>uthBound</w:t>
-      </w:r>
-      <w:proofErr w:type="spellEnd"/>
-      <w:r>
-        <w:rPr>
-          <w:rFonts w:ascii="Arial" w:hAnsi="Arial" w:cs="Arial"/>
-        </w:rPr>
-        <w:t xml:space="preserve"> direction is </w:t>
+        <w:t xml:space="preserve">uthBound direction is </w:t>
       </w:r>
       <w:r>
         <w:rPr>
@@ -15570,28 +15612,20 @@
         <w:rPr>
           <w:rFonts w:ascii="Arial" w:hAnsi="Arial" w:cs="Arial"/>
         </w:rPr>
-        <w:t xml:space="preserve">Additionally, </w:t>
-      </w:r>
-      <w:r>
-        <w:rPr>
-          <w:rFonts w:ascii="Arial" w:hAnsi="Arial" w:cs="Arial"/>
-        </w:rPr>
-        <w:t xml:space="preserve">the analysis on the </w:t>
-      </w:r>
-      <w:proofErr w:type="spellStart"/>
-      <w:r>
-        <w:rPr>
-          <w:rFonts w:ascii="Arial" w:hAnsi="Arial" w:cs="Arial"/>
-        </w:rPr>
-        <w:t>Nort</w:t>
-      </w:r>
-      <w:r>
-        <w:rPr>
-          <w:rFonts w:ascii="Arial" w:hAnsi="Arial" w:cs="Arial"/>
-        </w:rPr>
-        <w:t>hBound</w:t>
-      </w:r>
-      <w:proofErr w:type="spellEnd"/>
+        <w:t>Additionall</w:t>
+      </w:r>
+      <w:r>
+        <w:rPr>
+          <w:rFonts w:ascii="Arial" w:hAnsi="Arial" w:cs="Arial"/>
+        </w:rPr>
+        <w:t xml:space="preserve">y </w:t>
+      </w:r>
+      <w:r>
+        <w:rPr>
+          <w:rFonts w:ascii="Arial" w:hAnsi="Arial" w:cs="Arial"/>
+        </w:rPr>
+        <w:t>the analysis on the NorthBound</w:t>
+      </w:r>
       <w:r>
         <w:rPr>
           <w:rFonts w:ascii="Arial" w:hAnsi="Arial" w:cs="Arial"/>
@@ -15626,21 +15660,7 @@
         <w:rPr>
           <w:rFonts w:ascii="Arial" w:hAnsi="Arial" w:cs="Arial"/>
         </w:rPr>
-        <w:t>km/</w:t>
-      </w:r>
-      <w:proofErr w:type="spellStart"/>
-      <w:r>
-        <w:rPr>
-          <w:rFonts w:ascii="Arial" w:hAnsi="Arial" w:cs="Arial"/>
-        </w:rPr>
-        <w:t>hr</w:t>
-      </w:r>
-      <w:proofErr w:type="spellEnd"/>
-      <w:r>
-        <w:rPr>
-          <w:rFonts w:ascii="Arial" w:hAnsi="Arial" w:cs="Arial"/>
-        </w:rPr>
-        <w:t xml:space="preserve"> with a standard deviation of 1.</w:t>
+        <w:t>km/hr with a standard deviation of 1.</w:t>
       </w:r>
       <w:r>
         <w:rPr>
@@ -15654,7 +15674,6 @@
         </w:rPr>
         <w:t xml:space="preserve">. With 95% confidence level, the average speed of the lorries travelling along M1 motorway in the </w:t>
       </w:r>
-      <w:proofErr w:type="spellStart"/>
       <w:r>
         <w:rPr>
           <w:rFonts w:ascii="Arial" w:hAnsi="Arial" w:cs="Arial"/>
@@ -15665,14 +15684,7 @@
         <w:rPr>
           <w:rFonts w:ascii="Arial" w:hAnsi="Arial" w:cs="Arial"/>
         </w:rPr>
-        <w:t>thBound</w:t>
-      </w:r>
-      <w:proofErr w:type="spellEnd"/>
-      <w:r>
-        <w:rPr>
-          <w:rFonts w:ascii="Arial" w:hAnsi="Arial" w:cs="Arial"/>
-        </w:rPr>
-        <w:t xml:space="preserve"> direction is within the interval of </w:t>
+        <w:t xml:space="preserve">thBound direction is within the interval of </w:t>
       </w:r>
       <m:oMath>
         <m:d>
@@ -15689,49 +15701,7 @@
               <w:rPr>
                 <w:rFonts w:ascii="Cambria Math" w:hAnsi="Cambria Math" w:cs="Arial"/>
               </w:rPr>
-              <m:t>6</m:t>
-            </m:r>
-            <m:r>
-              <w:rPr>
-                <w:rFonts w:ascii="Cambria Math" w:hAnsi="Cambria Math" w:cs="Arial"/>
-              </w:rPr>
-              <m:t>3</m:t>
-            </m:r>
-            <m:r>
-              <w:rPr>
-                <w:rFonts w:ascii="Cambria Math" w:hAnsi="Cambria Math" w:cs="Arial"/>
-              </w:rPr>
-              <m:t>.4</m:t>
-            </m:r>
-            <m:r>
-              <w:rPr>
-                <w:rFonts w:ascii="Cambria Math" w:hAnsi="Cambria Math" w:cs="Arial"/>
-              </w:rPr>
-              <m:t>5</m:t>
-            </m:r>
-            <m:r>
-              <w:rPr>
-                <w:rFonts w:ascii="Cambria Math" w:hAnsi="Cambria Math" w:cs="Arial"/>
-              </w:rPr>
-              <m:t xml:space="preserve">, </m:t>
-            </m:r>
-            <m:r>
-              <w:rPr>
-                <w:rFonts w:ascii="Cambria Math" w:hAnsi="Cambria Math" w:cs="Arial"/>
-              </w:rPr>
-              <m:t xml:space="preserve"> </m:t>
-            </m:r>
-            <m:r>
-              <w:rPr>
-                <w:rFonts w:ascii="Cambria Math" w:hAnsi="Cambria Math" w:cs="Arial"/>
-              </w:rPr>
-              <m:t>70.5</m:t>
-            </m:r>
-            <m:r>
-              <w:rPr>
-                <w:rFonts w:ascii="Cambria Math" w:hAnsi="Cambria Math" w:cs="Arial"/>
-              </w:rPr>
-              <m:t>2</m:t>
+              <m:t>63.45,  70.52</m:t>
             </m:r>
           </m:e>
         </m:d>
@@ -15951,60 +15921,28 @@
     </w:p>
     <w:p>
       <w:pPr>
-        <w:spacing w:line="240" w:lineRule="auto"/>
-        <w:rPr>
-          <w:rFonts w:ascii="Arial" w:hAnsi="Arial" w:cs="Arial"/>
-        </w:rPr>
-      </w:pPr>
-      <w:r>
-        <w:rPr>
-          <w:rFonts w:ascii="Arial" w:hAnsi="Arial" w:cs="Arial"/>
-        </w:rPr>
+        <w:pStyle w:val="Heading2"/>
+      </w:pPr>
+      <w:r>
         <w:lastRenderedPageBreak/>
         <w:t>Appendix</w:t>
       </w:r>
       <w:r>
-        <w:rPr>
-          <w:rFonts w:ascii="Arial" w:hAnsi="Arial" w:cs="Arial"/>
-        </w:rPr>
         <w:t>: R Code</w:t>
       </w:r>
     </w:p>
     <w:p>
       <w:pPr>
-        <w:pStyle w:val="ListParagraph"/>
-        <w:numPr>
-          <w:ilvl w:val="0"/>
-          <w:numId w:val="11"/>
-        </w:numPr>
-        <w:spacing w:line="240" w:lineRule="auto"/>
-        <w:rPr>
-          <w:rFonts w:ascii="Arial" w:hAnsi="Arial" w:cs="Arial"/>
-        </w:rPr>
-      </w:pPr>
-      <w:r>
-        <w:rPr>
-          <w:rFonts w:ascii="Arial" w:hAnsi="Arial" w:cs="Arial"/>
-        </w:rPr>
+        <w:pStyle w:val="Heading2"/>
+      </w:pPr>
+      <w:bookmarkStart w:id="1" w:name="_Ref134614444"/>
+      <w:r>
+        <w:t xml:space="preserve">Appendix I: </w:t>
+      </w:r>
+      <w:r>
         <w:t>Problem 7 Code</w:t>
       </w:r>
-    </w:p>
-    <w:p>
-      <w:pPr>
-        <w:rPr>
-          <w:rFonts w:ascii="Arial" w:hAnsi="Arial" w:cs="Arial"/>
-          <w:b/>
-          <w:bCs/>
-        </w:rPr>
-      </w:pPr>
-      <w:r>
-        <w:rPr>
-          <w:rFonts w:ascii="Arial" w:hAnsi="Arial" w:cs="Arial"/>
-          <w:b/>
-          <w:bCs/>
-        </w:rPr>
-        <w:t>R-code:</w:t>
-      </w:r>
+      <w:bookmarkEnd w:id="1"/>
     </w:p>
     <w:p>
       <w:pPr>
@@ -16143,35 +16081,7 @@
         <w:rPr>
           <w:rFonts w:ascii="Arial" w:hAnsi="Arial" w:cs="Arial"/>
         </w:rPr>
-        <w:t xml:space="preserve">correlation &lt;- </w:t>
-      </w:r>
-      <w:proofErr w:type="spellStart"/>
-      <w:r>
-        <w:rPr>
-          <w:rFonts w:ascii="Arial" w:hAnsi="Arial" w:cs="Arial"/>
-        </w:rPr>
-        <w:t>cor</w:t>
-      </w:r>
-      <w:proofErr w:type="spellEnd"/>
-      <w:r>
-        <w:rPr>
-          <w:rFonts w:ascii="Arial" w:hAnsi="Arial" w:cs="Arial"/>
-        </w:rPr>
-        <w:t>(adverts, purchases, method = "</w:t>
-      </w:r>
-      <w:proofErr w:type="spellStart"/>
-      <w:r>
-        <w:rPr>
-          <w:rFonts w:ascii="Arial" w:hAnsi="Arial" w:cs="Arial"/>
-        </w:rPr>
-        <w:t>pearson</w:t>
-      </w:r>
-      <w:proofErr w:type="spellEnd"/>
-      <w:r>
-        <w:rPr>
-          <w:rFonts w:ascii="Arial" w:hAnsi="Arial" w:cs="Arial"/>
-        </w:rPr>
-        <w:t>")</w:t>
+        <w:t>correlation &lt;- cor(adverts, purchases, method = "pearson")</w:t>
       </w:r>
     </w:p>
     <w:p>
@@ -16198,21 +16108,30 @@
     </w:p>
     <w:p>
       <w:pPr>
+        <w:pStyle w:val="Heading2"/>
+      </w:pPr>
+      <w:bookmarkStart w:id="2" w:name="_Ref134614419"/>
+      <w:r>
+        <w:t xml:space="preserve">Appendix II: </w:t>
+      </w:r>
+      <w:r>
+        <w:t>Problem 8 Code</w:t>
+      </w:r>
+      <w:bookmarkEnd w:id="2"/>
+    </w:p>
+    <w:p>
+      <w:pPr>
         <w:pStyle w:val="ListParagraph"/>
-        <w:numPr>
-          <w:ilvl w:val="0"/>
-          <w:numId w:val="11"/>
-        </w:numPr>
-        <w:spacing w:after="0" w:line="240" w:lineRule="auto"/>
-        <w:rPr>
-          <w:rFonts w:ascii="Arial" w:hAnsi="Arial" w:cs="Arial"/>
-        </w:rPr>
-      </w:pPr>
-      <w:r>
-        <w:rPr>
-          <w:rFonts w:ascii="Arial" w:hAnsi="Arial" w:cs="Arial"/>
-        </w:rPr>
-        <w:t>Problem 8 Code</w:t>
+        <w:spacing w:after="0" w:line="240" w:lineRule="auto"/>
+        <w:rPr>
+          <w:rFonts w:ascii="Arial" w:hAnsi="Arial" w:cs="Arial"/>
+        </w:rPr>
+      </w:pPr>
+      <w:r>
+        <w:rPr>
+          <w:rFonts w:ascii="Arial" w:hAnsi="Arial" w:cs="Arial"/>
+        </w:rPr>
+        <w:t># Problem 8: Linear Regression</w:t>
       </w:r>
     </w:p>
     <w:p>
@@ -16227,7 +16146,7 @@
         <w:rPr>
           <w:rFonts w:ascii="Arial" w:hAnsi="Arial" w:cs="Arial"/>
         </w:rPr>
-        <w:t># Problem 8: Linear Regression</w:t>
+        <w:t>appliance.data &lt;- data.frame(</w:t>
       </w:r>
     </w:p>
     <w:p>
@@ -16238,34 +16157,51 @@
           <w:rFonts w:ascii="Arial" w:hAnsi="Arial" w:cs="Arial"/>
         </w:rPr>
       </w:pPr>
-      <w:proofErr w:type="spellStart"/>
+      <w:r>
+        <w:rPr>
+          <w:rFonts w:ascii="Arial" w:hAnsi="Arial" w:cs="Arial"/>
+        </w:rPr>
+        <w:t xml:space="preserve">  Region = c(1:6), Expenditure = c(1.5, 5.0, 8.0, 2.0, 4.0,4.5),</w:t>
+      </w:r>
+    </w:p>
+    <w:p>
+      <w:pPr>
+        <w:pStyle w:val="ListParagraph"/>
+        <w:spacing w:after="0" w:line="240" w:lineRule="auto"/>
+        <w:rPr>
+          <w:rFonts w:ascii="Arial" w:hAnsi="Arial" w:cs="Arial"/>
+        </w:rPr>
+      </w:pPr>
+      <w:r>
+        <w:rPr>
+          <w:rFonts w:ascii="Arial" w:hAnsi="Arial" w:cs="Arial"/>
+        </w:rPr>
+        <w:t xml:space="preserve">  Sales = c(2.0,4.0,4.5,2.0,2.5,3.0), stringsAsFactors = FALSE )</w:t>
+      </w:r>
+    </w:p>
+    <w:p>
+      <w:pPr>
+        <w:pStyle w:val="ListParagraph"/>
+        <w:spacing w:after="0" w:line="240" w:lineRule="auto"/>
+        <w:rPr>
+          <w:rFonts w:ascii="Arial" w:hAnsi="Arial" w:cs="Arial"/>
+        </w:rPr>
+      </w:pPr>
+    </w:p>
+    <w:p>
+      <w:pPr>
+        <w:pStyle w:val="ListParagraph"/>
+        <w:spacing w:after="0" w:line="240" w:lineRule="auto"/>
+        <w:rPr>
+          <w:rFonts w:ascii="Arial" w:hAnsi="Arial" w:cs="Arial"/>
+        </w:rPr>
+      </w:pPr>
       <w:r>
         <w:rPr>
           <w:rFonts w:ascii="Arial" w:hAnsi="Arial" w:cs="Arial"/>
         </w:rPr>
         <w:t>appliance.data</w:t>
       </w:r>
-      <w:proofErr w:type="spellEnd"/>
-      <w:r>
-        <w:rPr>
-          <w:rFonts w:ascii="Arial" w:hAnsi="Arial" w:cs="Arial"/>
-        </w:rPr>
-        <w:t xml:space="preserve"> &lt;- </w:t>
-      </w:r>
-      <w:proofErr w:type="spellStart"/>
-      <w:r>
-        <w:rPr>
-          <w:rFonts w:ascii="Arial" w:hAnsi="Arial" w:cs="Arial"/>
-        </w:rPr>
-        <w:t>data.frame</w:t>
-      </w:r>
-      <w:proofErr w:type="spellEnd"/>
-      <w:r>
-        <w:rPr>
-          <w:rFonts w:ascii="Arial" w:hAnsi="Arial" w:cs="Arial"/>
-        </w:rPr>
-        <w:t>(</w:t>
-      </w:r>
     </w:p>
     <w:p>
       <w:pPr>
@@ -16275,12 +16211,6 @@
           <w:rFonts w:ascii="Arial" w:hAnsi="Arial" w:cs="Arial"/>
         </w:rPr>
       </w:pPr>
-      <w:r>
-        <w:rPr>
-          <w:rFonts w:ascii="Arial" w:hAnsi="Arial" w:cs="Arial"/>
-        </w:rPr>
-        <w:t xml:space="preserve">  Region = c(1:6), Expenditure = c(1.5, 5.0, 8.0, 2.0, 4.0,4.5),</w:t>
-      </w:r>
     </w:p>
     <w:p>
       <w:pPr>
@@ -16294,21 +16224,7 @@
         <w:rPr>
           <w:rFonts w:ascii="Arial" w:hAnsi="Arial" w:cs="Arial"/>
         </w:rPr>
-        <w:t xml:space="preserve">  Sales = c(2.0,4.0,4.5,2.0,2.5,3.0), </w:t>
-      </w:r>
-      <w:proofErr w:type="spellStart"/>
-      <w:r>
-        <w:rPr>
-          <w:rFonts w:ascii="Arial" w:hAnsi="Arial" w:cs="Arial"/>
-        </w:rPr>
-        <w:t>stringsAsFactors</w:t>
-      </w:r>
-      <w:proofErr w:type="spellEnd"/>
-      <w:r>
-        <w:rPr>
-          <w:rFonts w:ascii="Arial" w:hAnsi="Arial" w:cs="Arial"/>
-        </w:rPr>
-        <w:t xml:space="preserve"> = FALSE )</w:t>
+        <w:t>relation &lt;- lm(formula = Sales ~ Expenditure,</w:t>
       </w:r>
     </w:p>
     <w:p>
@@ -16319,6 +16235,12 @@
           <w:rFonts w:ascii="Arial" w:hAnsi="Arial" w:cs="Arial"/>
         </w:rPr>
       </w:pPr>
+      <w:r>
+        <w:rPr>
+          <w:rFonts w:ascii="Arial" w:hAnsi="Arial" w:cs="Arial"/>
+        </w:rPr>
+        <w:t xml:space="preserve">               data = appliance.data)</w:t>
+      </w:r>
     </w:p>
     <w:p>
       <w:pPr>
@@ -16328,14 +16250,6 @@
           <w:rFonts w:ascii="Arial" w:hAnsi="Arial" w:cs="Arial"/>
         </w:rPr>
       </w:pPr>
-      <w:proofErr w:type="spellStart"/>
-      <w:r>
-        <w:rPr>
-          <w:rFonts w:ascii="Arial" w:hAnsi="Arial" w:cs="Arial"/>
-        </w:rPr>
-        <w:t>appliance.data</w:t>
-      </w:r>
-      <w:proofErr w:type="spellEnd"/>
     </w:p>
     <w:p>
       <w:pPr>
@@ -16345,6 +16259,12 @@
           <w:rFonts w:ascii="Arial" w:hAnsi="Arial" w:cs="Arial"/>
         </w:rPr>
       </w:pPr>
+      <w:r>
+        <w:rPr>
+          <w:rFonts w:ascii="Arial" w:hAnsi="Arial" w:cs="Arial"/>
+        </w:rPr>
+        <w:t># Give the chart file a name.</w:t>
+      </w:r>
     </w:p>
     <w:p>
       <w:pPr>
@@ -16358,21 +16278,7 @@
         <w:rPr>
           <w:rFonts w:ascii="Arial" w:hAnsi="Arial" w:cs="Arial"/>
         </w:rPr>
-        <w:t xml:space="preserve">relation &lt;- </w:t>
-      </w:r>
-      <w:proofErr w:type="spellStart"/>
-      <w:r>
-        <w:rPr>
-          <w:rFonts w:ascii="Arial" w:hAnsi="Arial" w:cs="Arial"/>
-        </w:rPr>
-        <w:t>lm</w:t>
-      </w:r>
-      <w:proofErr w:type="spellEnd"/>
-      <w:r>
-        <w:rPr>
-          <w:rFonts w:ascii="Arial" w:hAnsi="Arial" w:cs="Arial"/>
-        </w:rPr>
-        <w:t>(formula = Sales ~ Expenditure,</w:t>
+        <w:t>png(file = "problem8_Sales_Expenditure_regression.png")</w:t>
       </w:r>
     </w:p>
     <w:p>
@@ -16383,26 +16289,6 @@
           <w:rFonts w:ascii="Arial" w:hAnsi="Arial" w:cs="Arial"/>
         </w:rPr>
       </w:pPr>
-      <w:r>
-        <w:rPr>
-          <w:rFonts w:ascii="Arial" w:hAnsi="Arial" w:cs="Arial"/>
-        </w:rPr>
-        <w:t xml:space="preserve">               data = </w:t>
-      </w:r>
-      <w:proofErr w:type="spellStart"/>
-      <w:r>
-        <w:rPr>
-          <w:rFonts w:ascii="Arial" w:hAnsi="Arial" w:cs="Arial"/>
-        </w:rPr>
-        <w:t>appliance.data</w:t>
-      </w:r>
-      <w:proofErr w:type="spellEnd"/>
-      <w:r>
-        <w:rPr>
-          <w:rFonts w:ascii="Arial" w:hAnsi="Arial" w:cs="Arial"/>
-        </w:rPr>
-        <w:t>)</w:t>
-      </w:r>
     </w:p>
     <w:p>
       <w:pPr>
@@ -16412,6 +16298,12 @@
           <w:rFonts w:ascii="Arial" w:hAnsi="Arial" w:cs="Arial"/>
         </w:rPr>
       </w:pPr>
+      <w:r>
+        <w:rPr>
+          <w:rFonts w:ascii="Arial" w:hAnsi="Arial" w:cs="Arial"/>
+        </w:rPr>
+        <w:t># Plot the chart.</w:t>
+      </w:r>
     </w:p>
     <w:p>
       <w:pPr>
@@ -16425,7 +16317,7 @@
         <w:rPr>
           <w:rFonts w:ascii="Arial" w:hAnsi="Arial" w:cs="Arial"/>
         </w:rPr>
-        <w:t># Give the chart file a name.</w:t>
+        <w:t>plot(appliance.data$Expenditure,appliance.data$Sales,col = "blue",main = "Expenditures and Sales Regression",</w:t>
       </w:r>
     </w:p>
     <w:p>
@@ -16436,19 +16328,11 @@
           <w:rFonts w:ascii="Arial" w:hAnsi="Arial" w:cs="Arial"/>
         </w:rPr>
       </w:pPr>
-      <w:proofErr w:type="spellStart"/>
-      <w:r>
-        <w:rPr>
-          <w:rFonts w:ascii="Arial" w:hAnsi="Arial" w:cs="Arial"/>
-        </w:rPr>
-        <w:t>png</w:t>
-      </w:r>
-      <w:proofErr w:type="spellEnd"/>
-      <w:r>
-        <w:rPr>
-          <w:rFonts w:ascii="Arial" w:hAnsi="Arial" w:cs="Arial"/>
-        </w:rPr>
-        <w:t>(file = "problem8_Sales_Expenditure_regression.png")</w:t>
+      <w:r>
+        <w:rPr>
+          <w:rFonts w:ascii="Arial" w:hAnsi="Arial" w:cs="Arial"/>
+        </w:rPr>
+        <w:t xml:space="preserve">     abline(relation, col="blue"),cex = 1.3,pch = 16,xlab = expression(paste("Expenditures ", 10^3, "£")),</w:t>
       </w:r>
     </w:p>
     <w:p>
@@ -16459,6 +16343,12 @@
           <w:rFonts w:ascii="Arial" w:hAnsi="Arial" w:cs="Arial"/>
         </w:rPr>
       </w:pPr>
+      <w:r>
+        <w:rPr>
+          <w:rFonts w:ascii="Arial" w:hAnsi="Arial" w:cs="Arial"/>
+        </w:rPr>
+        <w:t xml:space="preserve">     ylab = expression(paste("Sales ", 10^6, "£")) )</w:t>
+      </w:r>
     </w:p>
     <w:p>
       <w:pPr>
@@ -16472,7 +16362,7 @@
         <w:rPr>
           <w:rFonts w:ascii="Arial" w:hAnsi="Arial" w:cs="Arial"/>
         </w:rPr>
-        <w:t># Plot the chart.</w:t>
+        <w:t># Save the file.</w:t>
       </w:r>
     </w:p>
     <w:p>
@@ -16487,35 +16377,7 @@
         <w:rPr>
           <w:rFonts w:ascii="Arial" w:hAnsi="Arial" w:cs="Arial"/>
         </w:rPr>
-        <w:t>plot(</w:t>
-      </w:r>
-      <w:proofErr w:type="spellStart"/>
-      <w:r>
-        <w:rPr>
-          <w:rFonts w:ascii="Arial" w:hAnsi="Arial" w:cs="Arial"/>
-        </w:rPr>
-        <w:t>appliance.data$Expenditure,appliance.data$Sales,col</w:t>
-      </w:r>
-      <w:proofErr w:type="spellEnd"/>
-      <w:r>
-        <w:rPr>
-          <w:rFonts w:ascii="Arial" w:hAnsi="Arial" w:cs="Arial"/>
-        </w:rPr>
-        <w:t xml:space="preserve"> = "</w:t>
-      </w:r>
-      <w:proofErr w:type="spellStart"/>
-      <w:r>
-        <w:rPr>
-          <w:rFonts w:ascii="Arial" w:hAnsi="Arial" w:cs="Arial"/>
-        </w:rPr>
-        <w:t>blue",main</w:t>
-      </w:r>
-      <w:proofErr w:type="spellEnd"/>
-      <w:r>
-        <w:rPr>
-          <w:rFonts w:ascii="Arial" w:hAnsi="Arial" w:cs="Arial"/>
-        </w:rPr>
-        <w:t xml:space="preserve"> = "Expenditures and Sales Regression",</w:t>
+        <w:t>dev.off()</w:t>
       </w:r>
     </w:p>
     <w:p>
@@ -16526,40 +16388,6 @@
           <w:rFonts w:ascii="Arial" w:hAnsi="Arial" w:cs="Arial"/>
         </w:rPr>
       </w:pPr>
-      <w:r>
-        <w:rPr>
-          <w:rFonts w:ascii="Arial" w:hAnsi="Arial" w:cs="Arial"/>
-        </w:rPr>
-        <w:t xml:space="preserve">     </w:t>
-      </w:r>
-      <w:proofErr w:type="spellStart"/>
-      <w:r>
-        <w:rPr>
-          <w:rFonts w:ascii="Arial" w:hAnsi="Arial" w:cs="Arial"/>
-        </w:rPr>
-        <w:t>abline</w:t>
-      </w:r>
-      <w:proofErr w:type="spellEnd"/>
-      <w:r>
-        <w:rPr>
-          <w:rFonts w:ascii="Arial" w:hAnsi="Arial" w:cs="Arial"/>
-        </w:rPr>
-        <w:t>(relation, col="blue"),</w:t>
-      </w:r>
-      <w:proofErr w:type="spellStart"/>
-      <w:r>
-        <w:rPr>
-          <w:rFonts w:ascii="Arial" w:hAnsi="Arial" w:cs="Arial"/>
-        </w:rPr>
-        <w:t>cex</w:t>
-      </w:r>
-      <w:proofErr w:type="spellEnd"/>
-      <w:r>
-        <w:rPr>
-          <w:rFonts w:ascii="Arial" w:hAnsi="Arial" w:cs="Arial"/>
-        </w:rPr>
-        <w:t xml:space="preserve"> = 1.3,pch = 16,xlab = expression(paste("Expenditures ", 10^3, "£")),</w:t>
-      </w:r>
     </w:p>
     <w:p>
       <w:pPr>
@@ -16573,21 +16401,7 @@
         <w:rPr>
           <w:rFonts w:ascii="Arial" w:hAnsi="Arial" w:cs="Arial"/>
         </w:rPr>
-        <w:t xml:space="preserve">     </w:t>
-      </w:r>
-      <w:proofErr w:type="spellStart"/>
-      <w:r>
-        <w:rPr>
-          <w:rFonts w:ascii="Arial" w:hAnsi="Arial" w:cs="Arial"/>
-        </w:rPr>
-        <w:t>ylab</w:t>
-      </w:r>
-      <w:proofErr w:type="spellEnd"/>
-      <w:r>
-        <w:rPr>
-          <w:rFonts w:ascii="Arial" w:hAnsi="Arial" w:cs="Arial"/>
-        </w:rPr>
-        <w:t xml:space="preserve"> = expression(paste("Sales ", 10^6, "£")) )</w:t>
+        <w:t>print(summary(relation))</w:t>
       </w:r>
     </w:p>
     <w:p>
@@ -16598,12 +16412,6 @@
           <w:rFonts w:ascii="Arial" w:hAnsi="Arial" w:cs="Arial"/>
         </w:rPr>
       </w:pPr>
-      <w:r>
-        <w:rPr>
-          <w:rFonts w:ascii="Arial" w:hAnsi="Arial" w:cs="Arial"/>
-        </w:rPr>
-        <w:t># Save the file.</w:t>
-      </w:r>
     </w:p>
     <w:p>
       <w:pPr>
@@ -16613,19 +16421,11 @@
           <w:rFonts w:ascii="Arial" w:hAnsi="Arial" w:cs="Arial"/>
         </w:rPr>
       </w:pPr>
-      <w:proofErr w:type="spellStart"/>
-      <w:r>
-        <w:rPr>
-          <w:rFonts w:ascii="Arial" w:hAnsi="Arial" w:cs="Arial"/>
-        </w:rPr>
-        <w:t>dev.off</w:t>
-      </w:r>
-      <w:proofErr w:type="spellEnd"/>
-      <w:r>
-        <w:rPr>
-          <w:rFonts w:ascii="Arial" w:hAnsi="Arial" w:cs="Arial"/>
-        </w:rPr>
-        <w:t>()</w:t>
+      <w:r>
+        <w:rPr>
+          <w:rFonts w:ascii="Arial" w:hAnsi="Arial" w:cs="Arial"/>
+        </w:rPr>
+        <w:t>Call:</w:t>
       </w:r>
     </w:p>
     <w:p>
@@ -16636,6 +16436,12 @@
           <w:rFonts w:ascii="Arial" w:hAnsi="Arial" w:cs="Arial"/>
         </w:rPr>
       </w:pPr>
+      <w:r>
+        <w:rPr>
+          <w:rFonts w:ascii="Arial" w:hAnsi="Arial" w:cs="Arial"/>
+        </w:rPr>
+        <w:t>lm(formula = Sales ~ Expenditure, data = appliance.data)</w:t>
+      </w:r>
     </w:p>
     <w:p>
       <w:pPr>
@@ -16645,12 +16451,6 @@
           <w:rFonts w:ascii="Arial" w:hAnsi="Arial" w:cs="Arial"/>
         </w:rPr>
       </w:pPr>
-      <w:r>
-        <w:rPr>
-          <w:rFonts w:ascii="Arial" w:hAnsi="Arial" w:cs="Arial"/>
-        </w:rPr>
-        <w:t>print(summary(relation))</w:t>
-      </w:r>
     </w:p>
     <w:p>
       <w:pPr>
@@ -16660,6 +16460,12 @@
           <w:rFonts w:ascii="Arial" w:hAnsi="Arial" w:cs="Arial"/>
         </w:rPr>
       </w:pPr>
+      <w:r>
+        <w:rPr>
+          <w:rFonts w:ascii="Arial" w:hAnsi="Arial" w:cs="Arial"/>
+        </w:rPr>
+        <w:t>Residuals:</w:t>
+      </w:r>
     </w:p>
     <w:p>
       <w:pPr>
@@ -16673,7 +16479,7 @@
         <w:rPr>
           <w:rFonts w:ascii="Arial" w:hAnsi="Arial" w:cs="Arial"/>
         </w:rPr>
-        <w:t>Call:</w:t>
+        <w:t xml:space="preserve">       1        2        3        4        5        6 </w:t>
       </w:r>
     </w:p>
     <w:p>
@@ -16684,33 +16490,11 @@
           <w:rFonts w:ascii="Arial" w:hAnsi="Arial" w:cs="Arial"/>
         </w:rPr>
       </w:pPr>
-      <w:proofErr w:type="spellStart"/>
-      <w:r>
-        <w:rPr>
-          <w:rFonts w:ascii="Arial" w:hAnsi="Arial" w:cs="Arial"/>
-        </w:rPr>
-        <w:t>lm</w:t>
-      </w:r>
-      <w:proofErr w:type="spellEnd"/>
-      <w:r>
-        <w:rPr>
-          <w:rFonts w:ascii="Arial" w:hAnsi="Arial" w:cs="Arial"/>
-        </w:rPr>
-        <w:t xml:space="preserve">(formula = Sales ~ Expenditure, data = </w:t>
-      </w:r>
-      <w:proofErr w:type="spellStart"/>
-      <w:r>
-        <w:rPr>
-          <w:rFonts w:ascii="Arial" w:hAnsi="Arial" w:cs="Arial"/>
-        </w:rPr>
-        <w:t>appliance.data</w:t>
-      </w:r>
-      <w:proofErr w:type="spellEnd"/>
-      <w:r>
-        <w:rPr>
-          <w:rFonts w:ascii="Arial" w:hAnsi="Arial" w:cs="Arial"/>
-        </w:rPr>
-        <w:t>)</w:t>
+      <w:r>
+        <w:rPr>
+          <w:rFonts w:ascii="Arial" w:hAnsi="Arial" w:cs="Arial"/>
+        </w:rPr>
+        <w:t xml:space="preserve"> 0.12195  0.64939 -0.11280 -0.08841 -0.42988 -0.14024 </w:t>
       </w:r>
     </w:p>
     <w:p>
@@ -16734,7 +16518,7 @@
         <w:rPr>
           <w:rFonts w:ascii="Arial" w:hAnsi="Arial" w:cs="Arial"/>
         </w:rPr>
-        <w:t>Residuals:</w:t>
+        <w:t>Coefficients:</w:t>
       </w:r>
     </w:p>
     <w:p>
@@ -16749,7 +16533,7 @@
         <w:rPr>
           <w:rFonts w:ascii="Arial" w:hAnsi="Arial" w:cs="Arial"/>
         </w:rPr>
-        <w:t xml:space="preserve">       1        2        3        4        5        6 </w:t>
+        <w:t xml:space="preserve">            Estimate Std. Error t value Pr(&gt;|t|)   </w:t>
       </w:r>
     </w:p>
     <w:p>
@@ -16764,7 +16548,7 @@
         <w:rPr>
           <w:rFonts w:ascii="Arial" w:hAnsi="Arial" w:cs="Arial"/>
         </w:rPr>
-        <w:t xml:space="preserve"> 0.12195  0.64939 -0.11280 -0.08841 -0.42988 -0.14024 </w:t>
+        <w:t xml:space="preserve">(Intercept)  1.24695    0.36417   3.424  0.02668 * </w:t>
       </w:r>
     </w:p>
     <w:p>
@@ -16775,6 +16559,12 @@
           <w:rFonts w:ascii="Arial" w:hAnsi="Arial" w:cs="Arial"/>
         </w:rPr>
       </w:pPr>
+      <w:r>
+        <w:rPr>
+          <w:rFonts w:ascii="Arial" w:hAnsi="Arial" w:cs="Arial"/>
+        </w:rPr>
+        <w:t>Expenditure  0.42073    0.07779   5.409  0.00566 **</w:t>
+      </w:r>
     </w:p>
     <w:p>
       <w:pPr>
@@ -16788,7 +16578,7 @@
         <w:rPr>
           <w:rFonts w:ascii="Arial" w:hAnsi="Arial" w:cs="Arial"/>
         </w:rPr>
-        <w:t>Coefficients:</w:t>
+        <w:t>---</w:t>
       </w:r>
     </w:p>
     <w:p>
@@ -16803,21 +16593,7 @@
         <w:rPr>
           <w:rFonts w:ascii="Arial" w:hAnsi="Arial" w:cs="Arial"/>
         </w:rPr>
-        <w:t xml:space="preserve">            Estimate Std. Error t value </w:t>
-      </w:r>
-      <w:proofErr w:type="spellStart"/>
-      <w:r>
-        <w:rPr>
-          <w:rFonts w:ascii="Arial" w:hAnsi="Arial" w:cs="Arial"/>
-        </w:rPr>
-        <w:t>Pr</w:t>
-      </w:r>
-      <w:proofErr w:type="spellEnd"/>
-      <w:r>
-        <w:rPr>
-          <w:rFonts w:ascii="Arial" w:hAnsi="Arial" w:cs="Arial"/>
-        </w:rPr>
-        <w:t xml:space="preserve">(&gt;|t|)   </w:t>
+        <w:t>Signif. codes:  0 ‘***’ 0.001 ‘**’ 0.01 ‘*’ 0.05 ‘.’ 0.1 ‘ ’ 1</w:t>
       </w:r>
     </w:p>
     <w:p>
@@ -16828,12 +16604,6 @@
           <w:rFonts w:ascii="Arial" w:hAnsi="Arial" w:cs="Arial"/>
         </w:rPr>
       </w:pPr>
-      <w:r>
-        <w:rPr>
-          <w:rFonts w:ascii="Arial" w:hAnsi="Arial" w:cs="Arial"/>
-        </w:rPr>
-        <w:t xml:space="preserve">(Intercept)  1.24695    0.36417   3.424  0.02668 * </w:t>
-      </w:r>
     </w:p>
     <w:p>
       <w:pPr>
@@ -16847,69 +16617,7 @@
         <w:rPr>
           <w:rFonts w:ascii="Arial" w:hAnsi="Arial" w:cs="Arial"/>
         </w:rPr>
-        <w:t>Expenditure  0.42073    0.07779   5.409  0.00566 **</w:t>
-      </w:r>
-    </w:p>
-    <w:p>
-      <w:pPr>
-        <w:pStyle w:val="ListParagraph"/>
-        <w:spacing w:after="0" w:line="240" w:lineRule="auto"/>
-        <w:rPr>
-          <w:rFonts w:ascii="Arial" w:hAnsi="Arial" w:cs="Arial"/>
-        </w:rPr>
-      </w:pPr>
-      <w:r>
-        <w:rPr>
-          <w:rFonts w:ascii="Arial" w:hAnsi="Arial" w:cs="Arial"/>
-        </w:rPr>
-        <w:t>---</w:t>
-      </w:r>
-    </w:p>
-    <w:p>
-      <w:pPr>
-        <w:pStyle w:val="ListParagraph"/>
-        <w:spacing w:after="0" w:line="240" w:lineRule="auto"/>
-        <w:rPr>
-          <w:rFonts w:ascii="Arial" w:hAnsi="Arial" w:cs="Arial"/>
-        </w:rPr>
-      </w:pPr>
-      <w:proofErr w:type="spellStart"/>
-      <w:r>
-        <w:rPr>
-          <w:rFonts w:ascii="Arial" w:hAnsi="Arial" w:cs="Arial"/>
-        </w:rPr>
         <w:lastRenderedPageBreak/>
-        <w:t>Signif</w:t>
-      </w:r>
-      <w:proofErr w:type="spellEnd"/>
-      <w:r>
-        <w:rPr>
-          <w:rFonts w:ascii="Arial" w:hAnsi="Arial" w:cs="Arial"/>
-        </w:rPr>
-        <w:t>. codes:  0 ‘***’ 0.001 ‘**’ 0.01 ‘*’ 0.05 ‘.’ 0.1 ‘ ’ 1</w:t>
-      </w:r>
-    </w:p>
-    <w:p>
-      <w:pPr>
-        <w:pStyle w:val="ListParagraph"/>
-        <w:spacing w:after="0" w:line="240" w:lineRule="auto"/>
-        <w:rPr>
-          <w:rFonts w:ascii="Arial" w:hAnsi="Arial" w:cs="Arial"/>
-        </w:rPr>
-      </w:pPr>
-    </w:p>
-    <w:p>
-      <w:pPr>
-        <w:pStyle w:val="ListParagraph"/>
-        <w:spacing w:after="0" w:line="240" w:lineRule="auto"/>
-        <w:rPr>
-          <w:rFonts w:ascii="Arial" w:hAnsi="Arial" w:cs="Arial"/>
-        </w:rPr>
-      </w:pPr>
-      <w:r>
-        <w:rPr>
-          <w:rFonts w:ascii="Arial" w:hAnsi="Arial" w:cs="Arial"/>
-        </w:rPr>
         <w:t>Residual standard error: 0.4067 on 4 degrees of freedom</w:t>
       </w:r>
     </w:p>
@@ -16952,12 +16660,853 @@
     </w:p>
     <w:p>
       <w:pPr>
+        <w:pStyle w:val="Heading2"/>
+      </w:pPr>
+      <w:bookmarkStart w:id="3" w:name="_Ref134614360"/>
+      <w:r>
+        <w:t>Appendix III: Problem 09</w:t>
+      </w:r>
+      <w:bookmarkEnd w:id="3"/>
+    </w:p>
+    <w:p>
+      <w:pPr>
+        <w:spacing w:after="0" w:line="240" w:lineRule="auto"/>
+        <w:ind w:left="720"/>
+      </w:pPr>
+      <w:r>
+        <w:t># Problem 9: Data Clusterring</w:t>
+      </w:r>
+    </w:p>
+    <w:p>
+      <w:pPr>
+        <w:spacing w:after="0" w:line="240" w:lineRule="auto"/>
+        <w:ind w:left="720"/>
+      </w:pPr>
+      <w:r>
+        <w:t>#install.packages("tidyverse")</w:t>
+      </w:r>
+    </w:p>
+    <w:p>
+      <w:pPr>
+        <w:spacing w:after="0" w:line="240" w:lineRule="auto"/>
+        <w:ind w:left="720"/>
+      </w:pPr>
+      <w:r>
+        <w:t>library(tidyverse)</w:t>
+      </w:r>
+    </w:p>
+    <w:p>
+      <w:pPr>
+        <w:spacing w:after="0" w:line="240" w:lineRule="auto"/>
+        <w:ind w:left="720"/>
+      </w:pPr>
+      <w:r>
+        <w:t>library(ggplot2)</w:t>
+      </w:r>
+    </w:p>
+    <w:p>
+      <w:pPr>
+        <w:spacing w:after="0" w:line="240" w:lineRule="auto"/>
+        <w:ind w:left="720"/>
+      </w:pPr>
+      <w:r>
+        <w:t>#install.packages("cluster")</w:t>
+      </w:r>
+    </w:p>
+    <w:p>
+      <w:pPr>
+        <w:spacing w:after="0" w:line="240" w:lineRule="auto"/>
+        <w:ind w:left="720"/>
+      </w:pPr>
+      <w:r>
+        <w:t>#install.packages("factoextra")</w:t>
+      </w:r>
+    </w:p>
+    <w:p>
+      <w:pPr>
+        <w:spacing w:after="0" w:line="240" w:lineRule="auto"/>
+        <w:ind w:left="720"/>
+      </w:pPr>
+      <w:r>
+        <w:t>library("cluster")</w:t>
+      </w:r>
+    </w:p>
+    <w:p>
+      <w:pPr>
+        <w:spacing w:after="0" w:line="240" w:lineRule="auto"/>
+        <w:ind w:left="720"/>
+      </w:pPr>
+      <w:r>
+        <w:t>library("factoextra")</w:t>
+      </w:r>
+    </w:p>
+    <w:p>
+      <w:pPr>
+        <w:spacing w:after="0" w:line="240" w:lineRule="auto"/>
+        <w:ind w:left="720"/>
+      </w:pPr>
+    </w:p>
+    <w:p>
+      <w:pPr>
+        <w:spacing w:after="0" w:line="240" w:lineRule="auto"/>
+        <w:ind w:left="720"/>
+      </w:pPr>
+      <w:r>
+        <w:t>cluster_data &lt;- read.csv("problem9_data.csv")</w:t>
+      </w:r>
+    </w:p>
+    <w:p>
+      <w:pPr>
+        <w:spacing w:after="0" w:line="240" w:lineRule="auto"/>
+        <w:ind w:left="720"/>
+      </w:pPr>
+      <w:r>
+        <w:t>head(cluster_data)</w:t>
+      </w:r>
+    </w:p>
+    <w:p>
+      <w:pPr>
+        <w:spacing w:after="0" w:line="240" w:lineRule="auto"/>
+        <w:ind w:left="720"/>
+      </w:pPr>
+      <w:r>
+        <w:t>cluster_data &lt;- na.omit(cluster_data)</w:t>
+      </w:r>
+    </w:p>
+    <w:p>
+      <w:pPr>
+        <w:spacing w:after="0" w:line="240" w:lineRule="auto"/>
+        <w:ind w:left="720"/>
+      </w:pPr>
+      <w:r>
+        <w:t># Normalize the data</w:t>
+      </w:r>
+    </w:p>
+    <w:p>
+      <w:pPr>
+        <w:spacing w:after="0" w:line="240" w:lineRule="auto"/>
+        <w:ind w:left="720"/>
+      </w:pPr>
+      <w:r>
+        <w:t>means &lt;- apply(cluster_data,2,mean)</w:t>
+      </w:r>
+    </w:p>
+    <w:p>
+      <w:pPr>
+        <w:spacing w:after="0" w:line="240" w:lineRule="auto"/>
+        <w:ind w:left="720"/>
+      </w:pPr>
+      <w:r>
+        <w:t>sds &lt;- apply(cluster_data,2,sd)</w:t>
+      </w:r>
+    </w:p>
+    <w:p>
+      <w:pPr>
+        <w:spacing w:after="0" w:line="240" w:lineRule="auto"/>
+        <w:ind w:left="720"/>
+      </w:pPr>
+    </w:p>
+    <w:p>
+      <w:pPr>
+        <w:spacing w:after="0" w:line="240" w:lineRule="auto"/>
+        <w:ind w:left="720"/>
+      </w:pPr>
+      <w:r>
+        <w:t>data_norm &lt;- scale(cluster_data,center=means,scale=sds)</w:t>
+      </w:r>
+    </w:p>
+    <w:p>
+      <w:pPr>
+        <w:spacing w:after="0" w:line="240" w:lineRule="auto"/>
+        <w:ind w:left="720"/>
+      </w:pPr>
+    </w:p>
+    <w:p>
+      <w:pPr>
+        <w:spacing w:after="0" w:line="240" w:lineRule="auto"/>
+        <w:ind w:left="720"/>
+      </w:pPr>
+      <w:r>
+        <w:t>head(data_norm)</w:t>
+      </w:r>
+    </w:p>
+    <w:p>
+      <w:pPr>
+        <w:spacing w:after="0" w:line="240" w:lineRule="auto"/>
+        <w:ind w:left="720"/>
+      </w:pPr>
+      <w:r>
+        <w:t>head(means)</w:t>
+      </w:r>
+    </w:p>
+    <w:p>
+      <w:pPr>
+        <w:spacing w:after="0" w:line="240" w:lineRule="auto"/>
+        <w:ind w:left="720"/>
+      </w:pPr>
+      <w:r>
+        <w:t># Determine the distance of each data point</w:t>
+      </w:r>
+    </w:p>
+    <w:p>
+      <w:pPr>
+        <w:spacing w:after="0" w:line="240" w:lineRule="auto"/>
+        <w:ind w:left="720"/>
+      </w:pPr>
+      <w:r>
+        <w:t>distance &lt;- get_dist(data_norm)</w:t>
+      </w:r>
+    </w:p>
+    <w:p>
+      <w:pPr>
+        <w:spacing w:after="0" w:line="240" w:lineRule="auto"/>
+        <w:ind w:left="720"/>
+      </w:pPr>
+      <w:r>
+        <w:t>fviz_dist(distance, gradient = list(low = "#00AFBB", mid = "white", high = "#FC4E07"))</w:t>
+      </w:r>
+    </w:p>
+    <w:p>
+      <w:pPr>
+        <w:spacing w:after="0" w:line="240" w:lineRule="auto"/>
+        <w:ind w:left="720"/>
+      </w:pPr>
+    </w:p>
+    <w:p>
+      <w:pPr>
+        <w:spacing w:after="0" w:line="240" w:lineRule="auto"/>
+        <w:ind w:left="720"/>
+      </w:pPr>
+    </w:p>
+    <w:p>
+      <w:pPr>
+        <w:spacing w:after="0" w:line="240" w:lineRule="auto"/>
+        <w:ind w:left="720"/>
+      </w:pPr>
+      <w:r>
+        <w:t># Determine the optimal cluster using the Silhouette Method</w:t>
+      </w:r>
+    </w:p>
+    <w:p>
+      <w:pPr>
+        <w:spacing w:after="0" w:line="240" w:lineRule="auto"/>
+        <w:ind w:left="720"/>
+      </w:pPr>
+      <w:r>
+        <w:t># function to compute average silhouette for k clusters</w:t>
+      </w:r>
+    </w:p>
+    <w:p>
+      <w:pPr>
+        <w:spacing w:after="0" w:line="240" w:lineRule="auto"/>
+        <w:ind w:left="720"/>
+      </w:pPr>
+      <w:r>
+        <w:t>avg_sil &lt;- function( k) {</w:t>
+      </w:r>
+    </w:p>
+    <w:p>
+      <w:pPr>
+        <w:spacing w:after="0" w:line="240" w:lineRule="auto"/>
+        <w:ind w:left="720"/>
+      </w:pPr>
+      <w:r>
+        <w:t xml:space="preserve">  km.res &lt;- kmeans(data_norm, centers = k, nstart = 25)</w:t>
+      </w:r>
+    </w:p>
+    <w:p>
+      <w:pPr>
+        <w:spacing w:after="0" w:line="240" w:lineRule="auto"/>
+        <w:ind w:left="720"/>
+      </w:pPr>
+      <w:r>
+        <w:t xml:space="preserve">  ss &lt;- silhouette(km.res$cluster, dist(data_norm))</w:t>
+      </w:r>
+    </w:p>
+    <w:p>
+      <w:pPr>
+        <w:spacing w:after="0" w:line="240" w:lineRule="auto"/>
+        <w:ind w:left="720"/>
+      </w:pPr>
+      <w:r>
+        <w:t xml:space="preserve">  mean(ss[, 3])</w:t>
+      </w:r>
+    </w:p>
+    <w:p>
+      <w:pPr>
+        <w:spacing w:after="0" w:line="240" w:lineRule="auto"/>
+        <w:ind w:left="720"/>
+      </w:pPr>
+      <w:r>
+        <w:t>}</w:t>
+      </w:r>
+    </w:p>
+    <w:p>
+      <w:pPr>
+        <w:spacing w:after="0" w:line="240" w:lineRule="auto"/>
+        <w:ind w:left="720"/>
+      </w:pPr>
+    </w:p>
+    <w:p>
+      <w:pPr>
+        <w:spacing w:after="0" w:line="240" w:lineRule="auto"/>
+        <w:ind w:left="720"/>
+      </w:pPr>
+    </w:p>
+    <w:p>
+      <w:pPr>
+        <w:spacing w:after="0" w:line="240" w:lineRule="auto"/>
+        <w:ind w:left="720"/>
+      </w:pPr>
+      <w:r>
+        <w:t># Compute and plot wss for k = 2 to k = 15</w:t>
+      </w:r>
+    </w:p>
+    <w:p>
+      <w:pPr>
+        <w:spacing w:after="0" w:line="240" w:lineRule="auto"/>
+        <w:ind w:left="720"/>
+      </w:pPr>
+      <w:r>
+        <w:t>k.values &lt;- 2:15</w:t>
+      </w:r>
+    </w:p>
+    <w:p>
+      <w:pPr>
+        <w:spacing w:after="0" w:line="240" w:lineRule="auto"/>
+        <w:ind w:left="720"/>
+      </w:pPr>
+    </w:p>
+    <w:p>
+      <w:pPr>
+        <w:spacing w:after="0" w:line="240" w:lineRule="auto"/>
+        <w:ind w:left="720"/>
+      </w:pPr>
+      <w:r>
+        <w:t># extract avg silhouette for 2-15 clusters</w:t>
+      </w:r>
+    </w:p>
+    <w:p>
+      <w:pPr>
+        <w:spacing w:after="0" w:line="240" w:lineRule="auto"/>
+        <w:ind w:left="720"/>
+      </w:pPr>
+      <w:r>
+        <w:t>avg_sil_values &lt;- map_dbl( k.values, avg_sil)</w:t>
+      </w:r>
+    </w:p>
+    <w:p>
+      <w:pPr>
+        <w:spacing w:after="0" w:line="240" w:lineRule="auto"/>
+        <w:ind w:left="720"/>
+      </w:pPr>
+      <w:r>
+        <w:t>png(file="Average_Silhouette_Value_Plot.png")</w:t>
+      </w:r>
+    </w:p>
+    <w:p>
+      <w:pPr>
+        <w:spacing w:after="0" w:line="240" w:lineRule="auto"/>
+        <w:ind w:left="720"/>
+      </w:pPr>
+      <w:r>
+        <w:lastRenderedPageBreak/>
+        <w:t>plot(k.values, avg_sil_values,</w:t>
+      </w:r>
+    </w:p>
+    <w:p>
+      <w:pPr>
+        <w:spacing w:after="0" w:line="240" w:lineRule="auto"/>
+        <w:ind w:left="720"/>
+      </w:pPr>
+      <w:r>
+        <w:t xml:space="preserve">     type = "b", pch = 19, frame = FALSE, </w:t>
+      </w:r>
+    </w:p>
+    <w:p>
+      <w:pPr>
+        <w:spacing w:after="0" w:line="240" w:lineRule="auto"/>
+        <w:ind w:left="720"/>
+      </w:pPr>
+      <w:r>
+        <w:t xml:space="preserve">     xlab = "Number of clusters K",</w:t>
+      </w:r>
+    </w:p>
+    <w:p>
+      <w:pPr>
+        <w:spacing w:after="0" w:line="240" w:lineRule="auto"/>
+        <w:ind w:left="720"/>
+      </w:pPr>
+      <w:r>
+        <w:t xml:space="preserve">     ylab = "Average Silhouettes")</w:t>
+      </w:r>
+    </w:p>
+    <w:p>
+      <w:pPr>
+        <w:spacing w:after="0" w:line="240" w:lineRule="auto"/>
+        <w:ind w:left="720"/>
+      </w:pPr>
+      <w:r>
+        <w:t>dev.off()</w:t>
+      </w:r>
+    </w:p>
+    <w:p>
+      <w:pPr>
+        <w:spacing w:after="0" w:line="240" w:lineRule="auto"/>
+        <w:ind w:left="720"/>
+      </w:pPr>
+    </w:p>
+    <w:p>
+      <w:pPr>
+        <w:spacing w:after="0" w:line="240" w:lineRule="auto"/>
+        <w:ind w:left="720"/>
+      </w:pPr>
+      <w:r>
+        <w:t>png(file="Optimal_Cluster_Number_plot_Silhouette_Average.png")</w:t>
+      </w:r>
+    </w:p>
+    <w:p>
+      <w:pPr>
+        <w:spacing w:after="0" w:line="240" w:lineRule="auto"/>
+        <w:ind w:left="720"/>
+      </w:pPr>
+    </w:p>
+    <w:p>
+      <w:pPr>
+        <w:spacing w:after="0" w:line="240" w:lineRule="auto"/>
+        <w:ind w:left="720"/>
+      </w:pPr>
+      <w:r>
+        <w:t># Compute the optimal clusters</w:t>
+      </w:r>
+    </w:p>
+    <w:p>
+      <w:pPr>
+        <w:spacing w:after="0" w:line="240" w:lineRule="auto"/>
+        <w:ind w:left="720"/>
+      </w:pPr>
+      <w:r>
+        <w:t>fviz_nbclust(data_norm, kmeans, k.max=15, diss=NULL, print.summary = TRUE,</w:t>
+      </w:r>
+    </w:p>
+    <w:p>
+      <w:pPr>
+        <w:spacing w:after="0" w:line="240" w:lineRule="auto"/>
+        <w:ind w:left="720"/>
+      </w:pPr>
+      <w:r>
+        <w:t xml:space="preserve">             method = "silhouette")</w:t>
+      </w:r>
+    </w:p>
+    <w:p>
+      <w:pPr>
+        <w:spacing w:after="0" w:line="240" w:lineRule="auto"/>
+        <w:ind w:left="720"/>
+      </w:pPr>
+    </w:p>
+    <w:p>
+      <w:pPr>
+        <w:spacing w:after="0" w:line="240" w:lineRule="auto"/>
+        <w:ind w:left="720"/>
+      </w:pPr>
+      <w:r>
+        <w:t>dev.off()</w:t>
+      </w:r>
+    </w:p>
+    <w:p>
+      <w:pPr>
+        <w:spacing w:after="0" w:line="240" w:lineRule="auto"/>
+        <w:ind w:left="720"/>
+      </w:pPr>
+    </w:p>
+    <w:p>
+      <w:pPr>
+        <w:spacing w:after="0" w:line="240" w:lineRule="auto"/>
+        <w:ind w:left="720"/>
+      </w:pPr>
+    </w:p>
+    <w:p>
+      <w:pPr>
+        <w:spacing w:after="0" w:line="240" w:lineRule="auto"/>
+        <w:ind w:left="720"/>
+      </w:pPr>
+      <w:r>
+        <w:t>## Compute the clustering based on the optimum cluster determined above (k=2)</w:t>
+      </w:r>
+    </w:p>
+    <w:p>
+      <w:pPr>
+        <w:spacing w:after="0" w:line="240" w:lineRule="auto"/>
+        <w:ind w:left="720"/>
+      </w:pPr>
+      <w:r>
+        <w:t># K-means clustering</w:t>
+      </w:r>
+    </w:p>
+    <w:p>
+      <w:pPr>
+        <w:spacing w:after="0" w:line="240" w:lineRule="auto"/>
+        <w:ind w:left="720"/>
+      </w:pPr>
+      <w:r>
+        <w:t># +++++++++++++++++++++</w:t>
+      </w:r>
+    </w:p>
+    <w:p>
+      <w:pPr>
+        <w:spacing w:after="0" w:line="240" w:lineRule="auto"/>
+        <w:ind w:left="720"/>
+      </w:pPr>
+      <w:r>
+        <w:t>km.res &lt;- kmeans(data_norm, centers=2, nstart = 25)</w:t>
+      </w:r>
+    </w:p>
+    <w:p>
+      <w:pPr>
+        <w:spacing w:after="0" w:line="240" w:lineRule="auto"/>
+        <w:ind w:left="720"/>
+      </w:pPr>
+    </w:p>
+    <w:p>
+      <w:pPr>
+        <w:spacing w:after="0" w:line="240" w:lineRule="auto"/>
+        <w:ind w:left="720"/>
+      </w:pPr>
+      <w:r>
+        <w:t># Visualize kmeans clustering</w:t>
+      </w:r>
+    </w:p>
+    <w:p>
+      <w:pPr>
+        <w:spacing w:after="0" w:line="240" w:lineRule="auto"/>
+        <w:ind w:left="720"/>
+      </w:pPr>
+      <w:r>
+        <w:t># use repel = TRUE to avoid overplotting</w:t>
+      </w:r>
+    </w:p>
+    <w:p>
+      <w:pPr>
+        <w:spacing w:after="0" w:line="240" w:lineRule="auto"/>
+        <w:ind w:left="720"/>
+      </w:pPr>
+      <w:r>
+        <w:t>png(file="Optimal_Cluster_Plot.png")</w:t>
+      </w:r>
+    </w:p>
+    <w:p>
+      <w:pPr>
+        <w:spacing w:after="0" w:line="240" w:lineRule="auto"/>
+        <w:ind w:left="720"/>
+      </w:pPr>
+      <w:r>
+        <w:t xml:space="preserve">fviz_cluster(km.res, data_norm, palette = c("#2E9FDF", "#00AFBB", "#E7B800"), </w:t>
+      </w:r>
+    </w:p>
+    <w:p>
+      <w:pPr>
+        <w:spacing w:after="0" w:line="240" w:lineRule="auto"/>
+        <w:ind w:left="720"/>
+      </w:pPr>
+      <w:r>
+        <w:t xml:space="preserve">             geom = "point",</w:t>
+      </w:r>
+    </w:p>
+    <w:p>
+      <w:pPr>
+        <w:spacing w:after="0" w:line="240" w:lineRule="auto"/>
+        <w:ind w:left="720"/>
+      </w:pPr>
+      <w:r>
+        <w:t xml:space="preserve">             ellipse.type = "convex", </w:t>
+      </w:r>
+    </w:p>
+    <w:p>
+      <w:pPr>
+        <w:spacing w:after="0" w:line="240" w:lineRule="auto"/>
+        <w:ind w:left="720"/>
+      </w:pPr>
+      <w:r>
+        <w:t xml:space="preserve">             ggtheme = theme_bw())</w:t>
+      </w:r>
+    </w:p>
+    <w:p>
+      <w:pPr>
+        <w:spacing w:after="0" w:line="240" w:lineRule="auto"/>
+        <w:ind w:left="720"/>
+      </w:pPr>
+      <w:r>
+        <w:t>dev.off()</w:t>
+      </w:r>
+    </w:p>
+    <w:p>
+      <w:pPr>
+        <w:spacing w:after="0" w:line="240" w:lineRule="auto"/>
+        <w:ind w:left="720"/>
+      </w:pPr>
+    </w:p>
+    <w:p>
+      <w:pPr>
+        <w:spacing w:after="0" w:line="240" w:lineRule="auto"/>
+        <w:ind w:left="720"/>
+      </w:pPr>
+      <w:r>
+        <w:t xml:space="preserve">fviz_cluster(km.res, cluster_data, palette = c("#2E9FDF", "#00AFBB", "#E7B800"), </w:t>
+      </w:r>
+    </w:p>
+    <w:p>
+      <w:pPr>
+        <w:spacing w:after="0" w:line="240" w:lineRule="auto"/>
+        <w:ind w:left="720"/>
+      </w:pPr>
+      <w:r>
+        <w:t xml:space="preserve">             geom = "point",</w:t>
+      </w:r>
+    </w:p>
+    <w:p>
+      <w:pPr>
+        <w:spacing w:after="0" w:line="240" w:lineRule="auto"/>
+        <w:ind w:left="720"/>
+      </w:pPr>
+      <w:r>
+        <w:t xml:space="preserve">             ellipse.type = "convex", </w:t>
+      </w:r>
+    </w:p>
+    <w:p>
+      <w:pPr>
+        <w:spacing w:after="0" w:line="240" w:lineRule="auto"/>
+        <w:ind w:left="720"/>
+      </w:pPr>
+      <w:r>
+        <w:t xml:space="preserve">             ggtheme = theme_bw())</w:t>
+      </w:r>
+    </w:p>
+    <w:p>
+      <w:pPr>
+        <w:spacing w:after="0" w:line="240" w:lineRule="auto"/>
+        <w:ind w:left="720"/>
+      </w:pPr>
+    </w:p>
+    <w:p>
+      <w:pPr>
+        <w:spacing w:after="0" w:line="240" w:lineRule="auto"/>
+        <w:ind w:left="720"/>
+      </w:pPr>
+      <w:r>
+        <w:t>clusplot(cluster_data, km.res$cluster, color=TRUE, shade=TRUE,</w:t>
+      </w:r>
+    </w:p>
+    <w:p>
+      <w:pPr>
+        <w:spacing w:after="0" w:line="240" w:lineRule="auto"/>
+        <w:ind w:left="720"/>
+      </w:pPr>
+      <w:r>
+        <w:t xml:space="preserve">         labels=2, lines=0)</w:t>
+      </w:r>
+    </w:p>
+    <w:p>
+      <w:pPr>
+        <w:spacing w:after="0" w:line="240" w:lineRule="auto"/>
+        <w:ind w:left="720"/>
+      </w:pPr>
+    </w:p>
+    <w:p>
+      <w:pPr>
+        <w:spacing w:after="0" w:line="240" w:lineRule="auto"/>
+        <w:ind w:left="720"/>
+      </w:pPr>
+      <w:r>
+        <w:t># Centroid Plot against 1st 2 discriminant functions</w:t>
+      </w:r>
+    </w:p>
+    <w:p>
+      <w:pPr>
+        <w:spacing w:after="0" w:line="240" w:lineRule="auto"/>
+        <w:ind w:left="720"/>
+      </w:pPr>
+      <w:r>
+        <w:t>#install.packages('fpc')</w:t>
+      </w:r>
+    </w:p>
+    <w:p>
+      <w:pPr>
+        <w:spacing w:after="0" w:line="240" w:lineRule="auto"/>
+        <w:ind w:left="720"/>
+      </w:pPr>
+      <w:r>
+        <w:t>#library(fpc)</w:t>
+      </w:r>
+    </w:p>
+    <w:p>
+      <w:pPr>
+        <w:spacing w:after="0" w:line="240" w:lineRule="auto"/>
+        <w:ind w:left="720"/>
+      </w:pPr>
+      <w:r>
+        <w:t>#plotcluster(data_norm, km.res$cluster)</w:t>
+      </w:r>
+    </w:p>
+    <w:p>
+      <w:pPr>
+        <w:spacing w:after="0" w:line="240" w:lineRule="auto"/>
+        <w:ind w:left="720"/>
+      </w:pPr>
+    </w:p>
+    <w:p>
+      <w:pPr>
+        <w:spacing w:after="0" w:line="240" w:lineRule="auto"/>
+        <w:ind w:left="720"/>
+      </w:pPr>
+      <w:r>
+        <w:t>pam.res2 &lt;- pam(data_norm, 2,  metric = "euclidean", stand = FALSE)</w:t>
+      </w:r>
+    </w:p>
+    <w:p>
+      <w:pPr>
+        <w:spacing w:after="0" w:line="240" w:lineRule="auto"/>
+        <w:ind w:left="720"/>
+      </w:pPr>
+      <w:r>
+        <w:t>fviz_silhouette(pam.res2, palette = "jco", ggtheme = theme_classic())</w:t>
+      </w:r>
+    </w:p>
+    <w:p>
+      <w:pPr>
+        <w:spacing w:after="0" w:line="240" w:lineRule="auto"/>
+        <w:ind w:left="720"/>
+      </w:pPr>
+    </w:p>
+    <w:p>
+      <w:pPr>
+        <w:spacing w:after="0" w:line="240" w:lineRule="auto"/>
+        <w:ind w:left="720"/>
+      </w:pPr>
+      <w:r>
+        <w:t>pam.res5 &lt;- pam(data_norm, 5,  metric = "euclidean", stand = FALSE)</w:t>
+      </w:r>
+    </w:p>
+    <w:p>
+      <w:pPr>
+        <w:spacing w:after="0" w:line="240" w:lineRule="auto"/>
+        <w:ind w:left="720"/>
+      </w:pPr>
+      <w:r>
+        <w:lastRenderedPageBreak/>
+        <w:t>fviz_silhouette(pam.res5, palette = "jco", ggtheme = theme_classic())</w:t>
+      </w:r>
+    </w:p>
+    <w:p>
+      <w:pPr>
+        <w:spacing w:after="0" w:line="240" w:lineRule="auto"/>
+        <w:ind w:left="720"/>
+      </w:pPr>
+    </w:p>
+    <w:p>
+      <w:pPr>
+        <w:spacing w:after="0" w:line="240" w:lineRule="auto"/>
+        <w:ind w:left="720"/>
+      </w:pPr>
+      <w:r>
+        <w:t>print(km.res$centers)</w:t>
+      </w:r>
+    </w:p>
+    <w:p>
+      <w:pPr>
+        <w:spacing w:after="0" w:line="240" w:lineRule="auto"/>
+        <w:ind w:left="720"/>
+      </w:pPr>
+    </w:p>
+    <w:p>
+      <w:pPr>
+        <w:spacing w:after="0" w:line="240" w:lineRule="auto"/>
+        <w:ind w:left="720"/>
+      </w:pPr>
+      <w:r>
+        <w:t>km.res1 &lt;- kmeans(cluster_data, centers=2, nstart = 25)</w:t>
+      </w:r>
+    </w:p>
+    <w:p>
+      <w:pPr>
+        <w:spacing w:after="0" w:line="240" w:lineRule="auto"/>
+        <w:ind w:left="720"/>
+      </w:pPr>
+    </w:p>
+    <w:p>
+      <w:pPr>
+        <w:spacing w:after="0" w:line="240" w:lineRule="auto"/>
+        <w:ind w:left="720"/>
+      </w:pPr>
+      <w:r>
+        <w:t xml:space="preserve">fviz_cluster(km.res1, cluster_data, palette = c("#2E9FDF", "#00AFBB", "#E7B800"), </w:t>
+      </w:r>
+    </w:p>
+    <w:p>
+      <w:pPr>
+        <w:spacing w:after="0" w:line="240" w:lineRule="auto"/>
+        <w:ind w:left="720"/>
+      </w:pPr>
+      <w:r>
+        <w:t xml:space="preserve">             geom = "point",</w:t>
+      </w:r>
+    </w:p>
+    <w:p>
+      <w:pPr>
+        <w:spacing w:after="0" w:line="240" w:lineRule="auto"/>
+        <w:ind w:left="720"/>
+      </w:pPr>
+      <w:r>
+        <w:t xml:space="preserve">             ellipse.type = "convex", </w:t>
+      </w:r>
+    </w:p>
+    <w:p>
+      <w:pPr>
+        <w:spacing w:after="0" w:line="240" w:lineRule="auto"/>
+        <w:ind w:left="720"/>
+      </w:pPr>
+      <w:r>
+        <w:t xml:space="preserve">             ggtheme = theme_bw())</w:t>
+      </w:r>
+    </w:p>
+    <w:p>
+      <w:pPr>
+        <w:spacing w:after="0" w:line="240" w:lineRule="auto"/>
+        <w:ind w:left="720"/>
+      </w:pPr>
+      <w:r>
+        <w:t>print(km.res1$centers)</w:t>
+      </w:r>
+    </w:p>
+    <w:p>
+      <w:pPr>
+        <w:spacing w:after="0" w:line="240" w:lineRule="auto"/>
+      </w:pPr>
+    </w:p>
+    <w:p>
+      <w:pPr>
+        <w:pStyle w:val="Heading2"/>
+      </w:pPr>
+      <w:r>
+        <w:t xml:space="preserve">Appendix IV: </w:t>
+      </w:r>
+      <w:r>
+        <w:t>Problem 10</w:t>
+      </w:r>
+    </w:p>
+    <w:p>
+      <w:pPr>
         <w:pStyle w:val="ListParagraph"/>
         <w:spacing w:after="0" w:line="240" w:lineRule="auto"/>
         <w:rPr>
           <w:rFonts w:ascii="Arial" w:hAnsi="Arial" w:cs="Arial"/>
         </w:rPr>
       </w:pPr>
+      <w:r>
+        <w:rPr>
+          <w:rFonts w:ascii="Arial" w:hAnsi="Arial" w:cs="Arial"/>
+        </w:rPr>
+        <w:t>#install.packages('boot',dep=TRUE)</w:t>
+      </w:r>
     </w:p>
     <w:p>
       <w:pPr>
@@ -16971,26 +17520,22 @@
         <w:rPr>
           <w:rFonts w:ascii="Arial" w:hAnsi="Arial" w:cs="Arial"/>
         </w:rPr>
-        <w:t>The plot of the linear regression is shown below</w:t>
+        <w:t>library(boot)</w:t>
       </w:r>
     </w:p>
     <w:p>
       <w:pPr>
         <w:pStyle w:val="ListParagraph"/>
-        <w:numPr>
-          <w:ilvl w:val="0"/>
-          <w:numId w:val="11"/>
-        </w:numPr>
-        <w:spacing w:after="0" w:line="240" w:lineRule="auto"/>
-        <w:rPr>
-          <w:rFonts w:ascii="Arial" w:hAnsi="Arial" w:cs="Arial"/>
-        </w:rPr>
-      </w:pPr>
-      <w:r>
-        <w:rPr>
-          <w:rFonts w:ascii="Arial" w:hAnsi="Arial" w:cs="Arial"/>
-        </w:rPr>
-        <w:t>Problem 10</w:t>
+        <w:spacing w:after="0" w:line="240" w:lineRule="auto"/>
+        <w:rPr>
+          <w:rFonts w:ascii="Arial" w:hAnsi="Arial" w:cs="Arial"/>
+        </w:rPr>
+      </w:pPr>
+      <w:r>
+        <w:rPr>
+          <w:rFonts w:ascii="Arial" w:hAnsi="Arial" w:cs="Arial"/>
+        </w:rPr>
+        <w:t xml:space="preserve"># Load dplyr </w:t>
       </w:r>
     </w:p>
     <w:p>
@@ -17005,7 +17550,7 @@
         <w:rPr>
           <w:rFonts w:ascii="Arial" w:hAnsi="Arial" w:cs="Arial"/>
         </w:rPr>
-        <w:t>#install.packages('boot',dep=TRUE)</w:t>
+        <w:t>library('dplyr')</w:t>
       </w:r>
     </w:p>
     <w:p>
@@ -17020,7 +17565,7 @@
         <w:rPr>
           <w:rFonts w:ascii="Arial" w:hAnsi="Arial" w:cs="Arial"/>
         </w:rPr>
-        <w:t>library(boot)</w:t>
+        <w:t>library(ggplot2)</w:t>
       </w:r>
     </w:p>
     <w:p>
@@ -17031,26 +17576,6 @@
           <w:rFonts w:ascii="Arial" w:hAnsi="Arial" w:cs="Arial"/>
         </w:rPr>
       </w:pPr>
-      <w:r>
-        <w:rPr>
-          <w:rFonts w:ascii="Arial" w:hAnsi="Arial" w:cs="Arial"/>
-        </w:rPr>
-        <w:t xml:space="preserve"># Load </w:t>
-      </w:r>
-      <w:proofErr w:type="spellStart"/>
-      <w:r>
-        <w:rPr>
-          <w:rFonts w:ascii="Arial" w:hAnsi="Arial" w:cs="Arial"/>
-        </w:rPr>
-        <w:t>dplyr</w:t>
-      </w:r>
-      <w:proofErr w:type="spellEnd"/>
-      <w:r>
-        <w:rPr>
-          <w:rFonts w:ascii="Arial" w:hAnsi="Arial" w:cs="Arial"/>
-        </w:rPr>
-        <w:t xml:space="preserve"> </w:t>
-      </w:r>
     </w:p>
     <w:p>
       <w:pPr>
@@ -17064,21 +17589,7 @@
         <w:rPr>
           <w:rFonts w:ascii="Arial" w:hAnsi="Arial" w:cs="Arial"/>
         </w:rPr>
-        <w:t>library('</w:t>
-      </w:r>
-      <w:proofErr w:type="spellStart"/>
-      <w:r>
-        <w:rPr>
-          <w:rFonts w:ascii="Arial" w:hAnsi="Arial" w:cs="Arial"/>
-        </w:rPr>
-        <w:t>dplyr</w:t>
-      </w:r>
-      <w:proofErr w:type="spellEnd"/>
-      <w:r>
-        <w:rPr>
-          <w:rFonts w:ascii="Arial" w:hAnsi="Arial" w:cs="Arial"/>
-        </w:rPr>
-        <w:t>')</w:t>
+        <w:t>mydata.SB &lt;- read.csv("upstream_problem10_05-08-2023_01_19_10.csv");</w:t>
       </w:r>
     </w:p>
     <w:p>
@@ -17093,7 +17604,7 @@
         <w:rPr>
           <w:rFonts w:ascii="Arial" w:hAnsi="Arial" w:cs="Arial"/>
         </w:rPr>
-        <w:t>library(ggplot2)</w:t>
+        <w:t>mydata.NB &lt;- read.csv("downstream_problem10_05-08-2023_01_19_10.csv");</w:t>
       </w:r>
     </w:p>
     <w:p>
@@ -17117,7 +17628,7 @@
         <w:rPr>
           <w:rFonts w:ascii="Arial" w:hAnsi="Arial" w:cs="Arial"/>
         </w:rPr>
-        <w:t>mydata.SB &lt;- read.csv("upstream_problem10_05-08-2023_01_19_10.csv");</w:t>
+        <w:t>mydata_df.SB &lt;- mydata.SB %&gt;% select("X01.J1":"X53.J47");</w:t>
       </w:r>
     </w:p>
     <w:p>
@@ -17128,19 +17639,11 @@
           <w:rFonts w:ascii="Arial" w:hAnsi="Arial" w:cs="Arial"/>
         </w:rPr>
       </w:pPr>
-      <w:proofErr w:type="spellStart"/>
-      <w:r>
-        <w:rPr>
-          <w:rFonts w:ascii="Arial" w:hAnsi="Arial" w:cs="Arial"/>
-        </w:rPr>
-        <w:t>mydata.NB</w:t>
-      </w:r>
-      <w:proofErr w:type="spellEnd"/>
-      <w:r>
-        <w:rPr>
-          <w:rFonts w:ascii="Arial" w:hAnsi="Arial" w:cs="Arial"/>
-        </w:rPr>
-        <w:t xml:space="preserve"> &lt;- read.csv("downstream_problem10_05-08-2023_01_19_10.csv");</w:t>
+      <w:r>
+        <w:rPr>
+          <w:rFonts w:ascii="Arial" w:hAnsi="Arial" w:cs="Arial"/>
+        </w:rPr>
+        <w:t>mydata_df.NB &lt;- mydata.NB %&gt;% select("X01.J1":"X53.J47");</w:t>
       </w:r>
     </w:p>
     <w:p>
@@ -17151,6 +17654,12 @@
           <w:rFonts w:ascii="Arial" w:hAnsi="Arial" w:cs="Arial"/>
         </w:rPr>
       </w:pPr>
+      <w:r>
+        <w:rPr>
+          <w:rFonts w:ascii="Arial" w:hAnsi="Arial" w:cs="Arial"/>
+        </w:rPr>
+        <w:t>head(mydata_df.SB)</w:t>
+      </w:r>
     </w:p>
     <w:p>
       <w:pPr>
@@ -17160,12 +17669,6 @@
           <w:rFonts w:ascii="Arial" w:hAnsi="Arial" w:cs="Arial"/>
         </w:rPr>
       </w:pPr>
-      <w:r>
-        <w:rPr>
-          <w:rFonts w:ascii="Arial" w:hAnsi="Arial" w:cs="Arial"/>
-        </w:rPr>
-        <w:t>mydata_df.SB &lt;- mydata.SB %&gt;% select("X01.J1":"X53.J47");</w:t>
-      </w:r>
     </w:p>
     <w:p>
       <w:pPr>
@@ -17175,33 +17678,11 @@
           <w:rFonts w:ascii="Arial" w:hAnsi="Arial" w:cs="Arial"/>
         </w:rPr>
       </w:pPr>
-      <w:proofErr w:type="spellStart"/>
-      <w:r>
-        <w:rPr>
-          <w:rFonts w:ascii="Arial" w:hAnsi="Arial" w:cs="Arial"/>
-        </w:rPr>
-        <w:t>mydata_df.NB</w:t>
-      </w:r>
-      <w:proofErr w:type="spellEnd"/>
-      <w:r>
-        <w:rPr>
-          <w:rFonts w:ascii="Arial" w:hAnsi="Arial" w:cs="Arial"/>
-        </w:rPr>
-        <w:t xml:space="preserve"> &lt;- </w:t>
-      </w:r>
-      <w:proofErr w:type="spellStart"/>
-      <w:r>
-        <w:rPr>
-          <w:rFonts w:ascii="Arial" w:hAnsi="Arial" w:cs="Arial"/>
-        </w:rPr>
-        <w:t>mydata.NB</w:t>
-      </w:r>
-      <w:proofErr w:type="spellEnd"/>
-      <w:r>
-        <w:rPr>
-          <w:rFonts w:ascii="Arial" w:hAnsi="Arial" w:cs="Arial"/>
-        </w:rPr>
-        <w:t xml:space="preserve"> %&gt;% select("X01.J1":"X53.J47");</w:t>
+      <w:r>
+        <w:rPr>
+          <w:rFonts w:ascii="Arial" w:hAnsi="Arial" w:cs="Arial"/>
+        </w:rPr>
+        <w:t xml:space="preserve"># Define the function that calculates the metric of interest - mean speed on the </w:t>
       </w:r>
     </w:p>
     <w:p>
@@ -17216,7 +17697,7 @@
         <w:rPr>
           <w:rFonts w:ascii="Arial" w:hAnsi="Arial" w:cs="Arial"/>
         </w:rPr>
-        <w:t>head(mydata_df.SB)</w:t>
+        <w:t># motorway M1 from J1 - J48</w:t>
       </w:r>
     </w:p>
     <w:p>
@@ -17227,6 +17708,12 @@
           <w:rFonts w:ascii="Arial" w:hAnsi="Arial" w:cs="Arial"/>
         </w:rPr>
       </w:pPr>
+      <w:r>
+        <w:rPr>
+          <w:rFonts w:ascii="Arial" w:hAnsi="Arial" w:cs="Arial"/>
+        </w:rPr>
+        <w:t>average_speed &lt;- function(data, i){</w:t>
+      </w:r>
     </w:p>
     <w:p>
       <w:pPr>
@@ -17240,7 +17727,7 @@
         <w:rPr>
           <w:rFonts w:ascii="Arial" w:hAnsi="Arial" w:cs="Arial"/>
         </w:rPr>
-        <w:t xml:space="preserve"># Define the function that calculates the metric of interest - mean speed on the </w:t>
+        <w:t xml:space="preserve">  d2 &lt;- data[i,] </w:t>
       </w:r>
     </w:p>
     <w:p>
@@ -17255,7 +17742,7 @@
         <w:rPr>
           <w:rFonts w:ascii="Arial" w:hAnsi="Arial" w:cs="Arial"/>
         </w:rPr>
-        <w:t># motorway M1 from J1 - J48</w:t>
+        <w:t xml:space="preserve">  return(rowMeans(d2))</w:t>
       </w:r>
     </w:p>
     <w:p>
@@ -17266,33 +17753,11 @@
           <w:rFonts w:ascii="Arial" w:hAnsi="Arial" w:cs="Arial"/>
         </w:rPr>
       </w:pPr>
-      <w:proofErr w:type="spellStart"/>
-      <w:r>
-        <w:rPr>
-          <w:rFonts w:ascii="Arial" w:hAnsi="Arial" w:cs="Arial"/>
-        </w:rPr>
-        <w:t>average_speed</w:t>
-      </w:r>
-      <w:proofErr w:type="spellEnd"/>
-      <w:r>
-        <w:rPr>
-          <w:rFonts w:ascii="Arial" w:hAnsi="Arial" w:cs="Arial"/>
-        </w:rPr>
-        <w:t xml:space="preserve"> &lt;- function(data, </w:t>
-      </w:r>
-      <w:proofErr w:type="spellStart"/>
-      <w:r>
-        <w:rPr>
-          <w:rFonts w:ascii="Arial" w:hAnsi="Arial" w:cs="Arial"/>
-        </w:rPr>
-        <w:t>i</w:t>
-      </w:r>
-      <w:proofErr w:type="spellEnd"/>
-      <w:r>
-        <w:rPr>
-          <w:rFonts w:ascii="Arial" w:hAnsi="Arial" w:cs="Arial"/>
-        </w:rPr>
-        <w:t>){</w:t>
+      <w:r>
+        <w:rPr>
+          <w:rFonts w:ascii="Arial" w:hAnsi="Arial" w:cs="Arial"/>
+        </w:rPr>
+        <w:t>}</w:t>
       </w:r>
     </w:p>
     <w:p>
@@ -17303,26 +17768,6 @@
           <w:rFonts w:ascii="Arial" w:hAnsi="Arial" w:cs="Arial"/>
         </w:rPr>
       </w:pPr>
-      <w:r>
-        <w:rPr>
-          <w:rFonts w:ascii="Arial" w:hAnsi="Arial" w:cs="Arial"/>
-        </w:rPr>
-        <w:t xml:space="preserve">  d2 &lt;- data[</w:t>
-      </w:r>
-      <w:proofErr w:type="spellStart"/>
-      <w:r>
-        <w:rPr>
-          <w:rFonts w:ascii="Arial" w:hAnsi="Arial" w:cs="Arial"/>
-        </w:rPr>
-        <w:t>i</w:t>
-      </w:r>
-      <w:proofErr w:type="spellEnd"/>
-      <w:r>
-        <w:rPr>
-          <w:rFonts w:ascii="Arial" w:hAnsi="Arial" w:cs="Arial"/>
-        </w:rPr>
-        <w:t xml:space="preserve">,] </w:t>
-      </w:r>
     </w:p>
     <w:p>
       <w:pPr>
@@ -17336,21 +17781,7 @@
         <w:rPr>
           <w:rFonts w:ascii="Arial" w:hAnsi="Arial" w:cs="Arial"/>
         </w:rPr>
-        <w:t xml:space="preserve">  return(</w:t>
-      </w:r>
-      <w:proofErr w:type="spellStart"/>
-      <w:r>
-        <w:rPr>
-          <w:rFonts w:ascii="Arial" w:hAnsi="Arial" w:cs="Arial"/>
-        </w:rPr>
-        <w:t>rowMeans</w:t>
-      </w:r>
-      <w:proofErr w:type="spellEnd"/>
-      <w:r>
-        <w:rPr>
-          <w:rFonts w:ascii="Arial" w:hAnsi="Arial" w:cs="Arial"/>
-        </w:rPr>
-        <w:t>(d2))</w:t>
+        <w:t># Set the seed for repeatability</w:t>
       </w:r>
     </w:p>
     <w:p>
@@ -17365,7 +17796,7 @@
         <w:rPr>
           <w:rFonts w:ascii="Arial" w:hAnsi="Arial" w:cs="Arial"/>
         </w:rPr>
-        <w:t>}</w:t>
+        <w:t>set.seed(412)</w:t>
       </w:r>
     </w:p>
     <w:p>
@@ -17376,6 +17807,12 @@
           <w:rFonts w:ascii="Arial" w:hAnsi="Arial" w:cs="Arial"/>
         </w:rPr>
       </w:pPr>
+      <w:r>
+        <w:rPr>
+          <w:rFonts w:ascii="Arial" w:hAnsi="Arial" w:cs="Arial"/>
+        </w:rPr>
+        <w:t># Using Random Sampling with Replacement</w:t>
+      </w:r>
     </w:p>
     <w:p>
       <w:pPr>
@@ -17389,7 +17826,7 @@
         <w:rPr>
           <w:rFonts w:ascii="Arial" w:hAnsi="Arial" w:cs="Arial"/>
         </w:rPr>
-        <w:t># Set the seed for repeatability</w:t>
+        <w:t>upstream.bootstrap &lt;- boot(mydata_df.SB,average_speed,R=10000);</w:t>
       </w:r>
     </w:p>
     <w:p>
@@ -17400,19 +17837,11 @@
           <w:rFonts w:ascii="Arial" w:hAnsi="Arial" w:cs="Arial"/>
         </w:rPr>
       </w:pPr>
-      <w:proofErr w:type="spellStart"/>
-      <w:r>
-        <w:rPr>
-          <w:rFonts w:ascii="Arial" w:hAnsi="Arial" w:cs="Arial"/>
-        </w:rPr>
-        <w:t>set.seed</w:t>
-      </w:r>
-      <w:proofErr w:type="spellEnd"/>
-      <w:r>
-        <w:rPr>
-          <w:rFonts w:ascii="Arial" w:hAnsi="Arial" w:cs="Arial"/>
-        </w:rPr>
-        <w:t>(412)</w:t>
+      <w:r>
+        <w:rPr>
+          <w:rFonts w:ascii="Arial" w:hAnsi="Arial" w:cs="Arial"/>
+        </w:rPr>
+        <w:t>downstream.bootstrap &lt;- boot(mydata_df.NB,average_speed,R=10000);</w:t>
       </w:r>
     </w:p>
     <w:p>
@@ -17427,7 +17856,7 @@
         <w:rPr>
           <w:rFonts w:ascii="Arial" w:hAnsi="Arial" w:cs="Arial"/>
         </w:rPr>
-        <w:t># Using Random Sampling with Replacement</w:t>
+        <w:t>upstream.bootstrap</w:t>
       </w:r>
     </w:p>
     <w:p>
@@ -17438,33 +17867,11 @@
           <w:rFonts w:ascii="Arial" w:hAnsi="Arial" w:cs="Arial"/>
         </w:rPr>
       </w:pPr>
-      <w:proofErr w:type="spellStart"/>
-      <w:r>
-        <w:rPr>
-          <w:rFonts w:ascii="Arial" w:hAnsi="Arial" w:cs="Arial"/>
-        </w:rPr>
-        <w:t>upstream.bootstrap</w:t>
-      </w:r>
-      <w:proofErr w:type="spellEnd"/>
-      <w:r>
-        <w:rPr>
-          <w:rFonts w:ascii="Arial" w:hAnsi="Arial" w:cs="Arial"/>
-        </w:rPr>
-        <w:t xml:space="preserve"> &lt;- boot(</w:t>
-      </w:r>
-      <w:proofErr w:type="spellStart"/>
-      <w:r>
-        <w:rPr>
-          <w:rFonts w:ascii="Arial" w:hAnsi="Arial" w:cs="Arial"/>
-        </w:rPr>
-        <w:t>mydata_df.SB,average_speed,R</w:t>
-      </w:r>
-      <w:proofErr w:type="spellEnd"/>
-      <w:r>
-        <w:rPr>
-          <w:rFonts w:ascii="Arial" w:hAnsi="Arial" w:cs="Arial"/>
-        </w:rPr>
-        <w:t>=10000);</w:t>
+      <w:r>
+        <w:rPr>
+          <w:rFonts w:ascii="Arial" w:hAnsi="Arial" w:cs="Arial"/>
+        </w:rPr>
+        <w:t>downstream.bootstrap</w:t>
       </w:r>
     </w:p>
     <w:p>
@@ -17475,33 +17882,11 @@
           <w:rFonts w:ascii="Arial" w:hAnsi="Arial" w:cs="Arial"/>
         </w:rPr>
       </w:pPr>
-      <w:proofErr w:type="spellStart"/>
-      <w:r>
-        <w:rPr>
-          <w:rFonts w:ascii="Arial" w:hAnsi="Arial" w:cs="Arial"/>
-        </w:rPr>
-        <w:t>downstream.bootstrap</w:t>
-      </w:r>
-      <w:proofErr w:type="spellEnd"/>
-      <w:r>
-        <w:rPr>
-          <w:rFonts w:ascii="Arial" w:hAnsi="Arial" w:cs="Arial"/>
-        </w:rPr>
-        <w:t xml:space="preserve"> &lt;- boot(</w:t>
-      </w:r>
-      <w:proofErr w:type="spellStart"/>
-      <w:r>
-        <w:rPr>
-          <w:rFonts w:ascii="Arial" w:hAnsi="Arial" w:cs="Arial"/>
-        </w:rPr>
-        <w:t>mydata_df.NB,average_speed,R</w:t>
-      </w:r>
-      <w:proofErr w:type="spellEnd"/>
-      <w:r>
-        <w:rPr>
-          <w:rFonts w:ascii="Arial" w:hAnsi="Arial" w:cs="Arial"/>
-        </w:rPr>
-        <w:t>=10000);</w:t>
+      <w:r>
+        <w:rPr>
+          <w:rFonts w:ascii="Arial" w:hAnsi="Arial" w:cs="Arial"/>
+        </w:rPr>
+        <w:t># Display the summary of the sampling of the upstream average speed</w:t>
       </w:r>
     </w:p>
     <w:p>
@@ -17512,14 +17897,12 @@
           <w:rFonts w:ascii="Arial" w:hAnsi="Arial" w:cs="Arial"/>
         </w:rPr>
       </w:pPr>
-      <w:proofErr w:type="spellStart"/>
-      <w:r>
-        <w:rPr>
-          <w:rFonts w:ascii="Arial" w:hAnsi="Arial" w:cs="Arial"/>
-        </w:rPr>
-        <w:t>upstream.bootstrap</w:t>
-      </w:r>
-      <w:proofErr w:type="spellEnd"/>
+      <w:r>
+        <w:rPr>
+          <w:rFonts w:ascii="Arial" w:hAnsi="Arial" w:cs="Arial"/>
+        </w:rPr>
+        <w:t>summary(upstream.bootstrap)</w:t>
+      </w:r>
     </w:p>
     <w:p>
       <w:pPr>
@@ -17529,14 +17912,6 @@
           <w:rFonts w:ascii="Arial" w:hAnsi="Arial" w:cs="Arial"/>
         </w:rPr>
       </w:pPr>
-      <w:proofErr w:type="spellStart"/>
-      <w:r>
-        <w:rPr>
-          <w:rFonts w:ascii="Arial" w:hAnsi="Arial" w:cs="Arial"/>
-        </w:rPr>
-        <w:t>downstream.bootstrap</w:t>
-      </w:r>
-      <w:proofErr w:type="spellEnd"/>
     </w:p>
     <w:p>
       <w:pPr>
@@ -17565,21 +17940,7 @@
         <w:rPr>
           <w:rFonts w:ascii="Arial" w:hAnsi="Arial" w:cs="Arial"/>
         </w:rPr>
-        <w:t>summary(</w:t>
-      </w:r>
-      <w:proofErr w:type="spellStart"/>
-      <w:r>
-        <w:rPr>
-          <w:rFonts w:ascii="Arial" w:hAnsi="Arial" w:cs="Arial"/>
-        </w:rPr>
-        <w:t>upstream.bootstrap</w:t>
-      </w:r>
-      <w:proofErr w:type="spellEnd"/>
-      <w:r>
-        <w:rPr>
-          <w:rFonts w:ascii="Arial" w:hAnsi="Arial" w:cs="Arial"/>
-        </w:rPr>
-        <w:t>)</w:t>
+        <w:t>summary(downstream.bootstrap)</w:t>
       </w:r>
     </w:p>
     <w:p>
@@ -17603,7 +17964,8 @@
         <w:rPr>
           <w:rFonts w:ascii="Arial" w:hAnsi="Arial" w:cs="Arial"/>
         </w:rPr>
-        <w:t># Display the summary of the sampling of the upstream average speed</w:t>
+        <w:lastRenderedPageBreak/>
+        <w:t># Compute the statistics of the sampling process</w:t>
       </w:r>
     </w:p>
     <w:p>
@@ -17618,21 +17980,7 @@
         <w:rPr>
           <w:rFonts w:ascii="Arial" w:hAnsi="Arial" w:cs="Arial"/>
         </w:rPr>
-        <w:t>summary(</w:t>
-      </w:r>
-      <w:proofErr w:type="spellStart"/>
-      <w:r>
-        <w:rPr>
-          <w:rFonts w:ascii="Arial" w:hAnsi="Arial" w:cs="Arial"/>
-        </w:rPr>
-        <w:t>downstream.bootstrap</w:t>
-      </w:r>
-      <w:proofErr w:type="spellEnd"/>
-      <w:r>
-        <w:rPr>
-          <w:rFonts w:ascii="Arial" w:hAnsi="Arial" w:cs="Arial"/>
-        </w:rPr>
-        <w:t>)</w:t>
+        <w:t>print(range(upstream.bootstrap$t))</w:t>
       </w:r>
     </w:p>
     <w:p>
@@ -17643,6 +17991,12 @@
           <w:rFonts w:ascii="Arial" w:hAnsi="Arial" w:cs="Arial"/>
         </w:rPr>
       </w:pPr>
+      <w:r>
+        <w:rPr>
+          <w:rFonts w:ascii="Arial" w:hAnsi="Arial" w:cs="Arial"/>
+        </w:rPr>
+        <w:t>print(mean(upstream.bootstrap$t))</w:t>
+      </w:r>
     </w:p>
     <w:p>
       <w:pPr>
@@ -17656,6 +18010,78 @@
         <w:rPr>
           <w:rFonts w:ascii="Arial" w:hAnsi="Arial" w:cs="Arial"/>
         </w:rPr>
+        <w:t>print(sd(upstream.bootstrap$t))</w:t>
+      </w:r>
+    </w:p>
+    <w:p>
+      <w:pPr>
+        <w:pStyle w:val="ListParagraph"/>
+        <w:spacing w:after="0" w:line="240" w:lineRule="auto"/>
+        <w:rPr>
+          <w:rFonts w:ascii="Arial" w:hAnsi="Arial" w:cs="Arial"/>
+        </w:rPr>
+      </w:pPr>
+    </w:p>
+    <w:p>
+      <w:pPr>
+        <w:pStyle w:val="ListParagraph"/>
+        <w:spacing w:after="0" w:line="240" w:lineRule="auto"/>
+        <w:rPr>
+          <w:rFonts w:ascii="Arial" w:hAnsi="Arial" w:cs="Arial"/>
+        </w:rPr>
+      </w:pPr>
+      <w:r>
+        <w:rPr>
+          <w:rFonts w:ascii="Arial" w:hAnsi="Arial" w:cs="Arial"/>
+        </w:rPr>
+        <w:t># Confidence Interval of the SouthBound average Speed</w:t>
+      </w:r>
+    </w:p>
+    <w:p>
+      <w:pPr>
+        <w:pStyle w:val="ListParagraph"/>
+        <w:spacing w:after="0" w:line="240" w:lineRule="auto"/>
+        <w:rPr>
+          <w:rFonts w:ascii="Arial" w:hAnsi="Arial" w:cs="Arial"/>
+        </w:rPr>
+      </w:pPr>
+      <w:r>
+        <w:rPr>
+          <w:rFonts w:ascii="Arial" w:hAnsi="Arial" w:cs="Arial"/>
+        </w:rPr>
+        <w:t>boot.ci(boot.out=upstream.bootstrap,type=c('norm','basic','perc','bca'))</w:t>
+      </w:r>
+    </w:p>
+    <w:p>
+      <w:pPr>
+        <w:pStyle w:val="ListParagraph"/>
+        <w:spacing w:after="0" w:line="240" w:lineRule="auto"/>
+        <w:rPr>
+          <w:rFonts w:ascii="Arial" w:hAnsi="Arial" w:cs="Arial"/>
+        </w:rPr>
+      </w:pPr>
+    </w:p>
+    <w:p>
+      <w:pPr>
+        <w:pStyle w:val="ListParagraph"/>
+        <w:spacing w:after="0" w:line="240" w:lineRule="auto"/>
+        <w:rPr>
+          <w:rFonts w:ascii="Arial" w:hAnsi="Arial" w:cs="Arial"/>
+        </w:rPr>
+      </w:pPr>
+    </w:p>
+    <w:p>
+      <w:pPr>
+        <w:pStyle w:val="ListParagraph"/>
+        <w:spacing w:after="0" w:line="240" w:lineRule="auto"/>
+        <w:rPr>
+          <w:rFonts w:ascii="Arial" w:hAnsi="Arial" w:cs="Arial"/>
+        </w:rPr>
+      </w:pPr>
+      <w:r>
+        <w:rPr>
+          <w:rFonts w:ascii="Arial" w:hAnsi="Arial" w:cs="Arial"/>
+        </w:rPr>
         <w:t># Compute the statistics of the sampling process</w:t>
       </w:r>
     </w:p>
@@ -17671,21 +18097,7 @@
         <w:rPr>
           <w:rFonts w:ascii="Arial" w:hAnsi="Arial" w:cs="Arial"/>
         </w:rPr>
-        <w:t>print(range(</w:t>
-      </w:r>
-      <w:proofErr w:type="spellStart"/>
-      <w:r>
-        <w:rPr>
-          <w:rFonts w:ascii="Arial" w:hAnsi="Arial" w:cs="Arial"/>
-        </w:rPr>
-        <w:t>upstream.bootstrap$t</w:t>
-      </w:r>
-      <w:proofErr w:type="spellEnd"/>
-      <w:r>
-        <w:rPr>
-          <w:rFonts w:ascii="Arial" w:hAnsi="Arial" w:cs="Arial"/>
-        </w:rPr>
-        <w:t>))</w:t>
+        <w:t>print(range(downstream.bootstrap$t))</w:t>
       </w:r>
     </w:p>
     <w:p>
@@ -17700,21 +18112,7 @@
         <w:rPr>
           <w:rFonts w:ascii="Arial" w:hAnsi="Arial" w:cs="Arial"/>
         </w:rPr>
-        <w:t>print(mean(</w:t>
-      </w:r>
-      <w:proofErr w:type="spellStart"/>
-      <w:r>
-        <w:rPr>
-          <w:rFonts w:ascii="Arial" w:hAnsi="Arial" w:cs="Arial"/>
-        </w:rPr>
-        <w:t>upstream.bootstrap$t</w:t>
-      </w:r>
-      <w:proofErr w:type="spellEnd"/>
-      <w:r>
-        <w:rPr>
-          <w:rFonts w:ascii="Arial" w:hAnsi="Arial" w:cs="Arial"/>
-        </w:rPr>
-        <w:t>))</w:t>
+        <w:t>print(mean(downstream.bootstrap$t))</w:t>
       </w:r>
     </w:p>
     <w:p>
@@ -17729,35 +18127,7 @@
         <w:rPr>
           <w:rFonts w:ascii="Arial" w:hAnsi="Arial" w:cs="Arial"/>
         </w:rPr>
-        <w:t>print(</w:t>
-      </w:r>
-      <w:proofErr w:type="spellStart"/>
-      <w:r>
-        <w:rPr>
-          <w:rFonts w:ascii="Arial" w:hAnsi="Arial" w:cs="Arial"/>
-        </w:rPr>
-        <w:t>sd</w:t>
-      </w:r>
-      <w:proofErr w:type="spellEnd"/>
-      <w:r>
-        <w:rPr>
-          <w:rFonts w:ascii="Arial" w:hAnsi="Arial" w:cs="Arial"/>
-        </w:rPr>
-        <w:t>(</w:t>
-      </w:r>
-      <w:proofErr w:type="spellStart"/>
-      <w:r>
-        <w:rPr>
-          <w:rFonts w:ascii="Arial" w:hAnsi="Arial" w:cs="Arial"/>
-        </w:rPr>
-        <w:t>upstream.bootstrap$t</w:t>
-      </w:r>
-      <w:proofErr w:type="spellEnd"/>
-      <w:r>
-        <w:rPr>
-          <w:rFonts w:ascii="Arial" w:hAnsi="Arial" w:cs="Arial"/>
-        </w:rPr>
-        <w:t>))</w:t>
+        <w:t>print(sd(downstream.bootstrap$t))</w:t>
       </w:r>
     </w:p>
     <w:p>
@@ -17781,22 +18151,7 @@
         <w:rPr>
           <w:rFonts w:ascii="Arial" w:hAnsi="Arial" w:cs="Arial"/>
         </w:rPr>
-        <w:lastRenderedPageBreak/>
-        <w:t xml:space="preserve"># Confidence Interval of the </w:t>
-      </w:r>
-      <w:proofErr w:type="spellStart"/>
-      <w:r>
-        <w:rPr>
-          <w:rFonts w:ascii="Arial" w:hAnsi="Arial" w:cs="Arial"/>
-        </w:rPr>
-        <w:t>SouthBound</w:t>
-      </w:r>
-      <w:proofErr w:type="spellEnd"/>
-      <w:r>
-        <w:rPr>
-          <w:rFonts w:ascii="Arial" w:hAnsi="Arial" w:cs="Arial"/>
-        </w:rPr>
-        <w:t xml:space="preserve"> average Speed</w:t>
+        <w:t># Confidence Interval of the NorthBound average Speed</w:t>
       </w:r>
     </w:p>
     <w:p>
@@ -17811,7 +18166,7 @@
         <w:rPr>
           <w:rFonts w:ascii="Arial" w:hAnsi="Arial" w:cs="Arial"/>
         </w:rPr>
-        <w:t>boot.ci(boot.out=upstream.bootstrap,type=c('norm','basic','perc','bca'))</w:t>
+        <w:t>boot.ci(boot.out=downstream.bootstrap,type=c('norm','basic','perc','bca'))</w:t>
       </w:r>
     </w:p>
     <w:p>
@@ -17831,6 +18186,12 @@
           <w:rFonts w:ascii="Arial" w:hAnsi="Arial" w:cs="Arial"/>
         </w:rPr>
       </w:pPr>
+      <w:r>
+        <w:rPr>
+          <w:rFonts w:ascii="Arial" w:hAnsi="Arial" w:cs="Arial"/>
+        </w:rPr>
+        <w:t># Plot the SouthBound Average speed Histogram</w:t>
+      </w:r>
     </w:p>
     <w:p>
       <w:pPr>
@@ -17844,7 +18205,7 @@
         <w:rPr>
           <w:rFonts w:ascii="Arial" w:hAnsi="Arial" w:cs="Arial"/>
         </w:rPr>
-        <w:t># Compute the statistics of the sampling process</w:t>
+        <w:t>plot(upstream.bootstrap)</w:t>
       </w:r>
     </w:p>
     <w:p>
@@ -17859,21 +18220,7 @@
         <w:rPr>
           <w:rFonts w:ascii="Arial" w:hAnsi="Arial" w:cs="Arial"/>
         </w:rPr>
-        <w:t>print(range(</w:t>
-      </w:r>
-      <w:proofErr w:type="spellStart"/>
-      <w:r>
-        <w:rPr>
-          <w:rFonts w:ascii="Arial" w:hAnsi="Arial" w:cs="Arial"/>
-        </w:rPr>
-        <w:t>downstream.bootstrap$t</w:t>
-      </w:r>
-      <w:proofErr w:type="spellEnd"/>
-      <w:r>
-        <w:rPr>
-          <w:rFonts w:ascii="Arial" w:hAnsi="Arial" w:cs="Arial"/>
-        </w:rPr>
-        <w:t>))</w:t>
+        <w:t>hist(rowMeans(upstream.bootstrap$t), xlab='Average Speed [km/hr]',</w:t>
       </w:r>
     </w:p>
     <w:p>
@@ -17888,21 +18235,7 @@
         <w:rPr>
           <w:rFonts w:ascii="Arial" w:hAnsi="Arial" w:cs="Arial"/>
         </w:rPr>
-        <w:t>print(mean(</w:t>
-      </w:r>
-      <w:proofErr w:type="spellStart"/>
-      <w:r>
-        <w:rPr>
-          <w:rFonts w:ascii="Arial" w:hAnsi="Arial" w:cs="Arial"/>
-        </w:rPr>
-        <w:t>downstream.bootstrap$t</w:t>
-      </w:r>
-      <w:proofErr w:type="spellEnd"/>
-      <w:r>
-        <w:rPr>
-          <w:rFonts w:ascii="Arial" w:hAnsi="Arial" w:cs="Arial"/>
-        </w:rPr>
-        <w:t>))</w:t>
+        <w:t xml:space="preserve">     main='Histogram of Average Speed on M1 Motorway SB')</w:t>
       </w:r>
     </w:p>
     <w:p>
@@ -17917,35 +18250,7 @@
         <w:rPr>
           <w:rFonts w:ascii="Arial" w:hAnsi="Arial" w:cs="Arial"/>
         </w:rPr>
-        <w:t>print(</w:t>
-      </w:r>
-      <w:proofErr w:type="spellStart"/>
-      <w:r>
-        <w:rPr>
-          <w:rFonts w:ascii="Arial" w:hAnsi="Arial" w:cs="Arial"/>
-        </w:rPr>
-        <w:t>sd</w:t>
-      </w:r>
-      <w:proofErr w:type="spellEnd"/>
-      <w:r>
-        <w:rPr>
-          <w:rFonts w:ascii="Arial" w:hAnsi="Arial" w:cs="Arial"/>
-        </w:rPr>
-        <w:t>(</w:t>
-      </w:r>
-      <w:proofErr w:type="spellStart"/>
-      <w:r>
-        <w:rPr>
-          <w:rFonts w:ascii="Arial" w:hAnsi="Arial" w:cs="Arial"/>
-        </w:rPr>
-        <w:t>downstream.bootstrap$t</w:t>
-      </w:r>
-      <w:proofErr w:type="spellEnd"/>
-      <w:r>
-        <w:rPr>
-          <w:rFonts w:ascii="Arial" w:hAnsi="Arial" w:cs="Arial"/>
-        </w:rPr>
-        <w:t>))</w:t>
+        <w:t>abline(v=mean(upstream.bootstrap$t), lty=4, lwd=2, col='red' )</w:t>
       </w:r>
     </w:p>
     <w:p>
@@ -17969,21 +18274,7 @@
         <w:rPr>
           <w:rFonts w:ascii="Arial" w:hAnsi="Arial" w:cs="Arial"/>
         </w:rPr>
-        <w:t xml:space="preserve"># Confidence Interval of the </w:t>
-      </w:r>
-      <w:proofErr w:type="spellStart"/>
-      <w:r>
-        <w:rPr>
-          <w:rFonts w:ascii="Arial" w:hAnsi="Arial" w:cs="Arial"/>
-        </w:rPr>
-        <w:t>NorthBound</w:t>
-      </w:r>
-      <w:proofErr w:type="spellEnd"/>
-      <w:r>
-        <w:rPr>
-          <w:rFonts w:ascii="Arial" w:hAnsi="Arial" w:cs="Arial"/>
-        </w:rPr>
-        <w:t xml:space="preserve"> average Speed</w:t>
+        <w:t>hist(rowMeans(upstream.bootstrap$data), xlab='Average Speed [km/hr]',</w:t>
       </w:r>
     </w:p>
     <w:p>
@@ -17998,7 +18289,7 @@
         <w:rPr>
           <w:rFonts w:ascii="Arial" w:hAnsi="Arial" w:cs="Arial"/>
         </w:rPr>
-        <w:t>boot.ci(boot.out=downstream.bootstrap,type=c('norm','basic','perc','bca'))</w:t>
+        <w:t xml:space="preserve">     main='Histogram of Raw Average Speed on M1 Motorway SB')</w:t>
       </w:r>
     </w:p>
     <w:p>
@@ -18009,6 +18300,12 @@
           <w:rFonts w:ascii="Arial" w:hAnsi="Arial" w:cs="Arial"/>
         </w:rPr>
       </w:pPr>
+      <w:r>
+        <w:rPr>
+          <w:rFonts w:ascii="Arial" w:hAnsi="Arial" w:cs="Arial"/>
+        </w:rPr>
+        <w:t>abline(v=mean(rowMeans(upstream.bootstrap$data)), lty=4, lwd=2, col='red' )</w:t>
+      </w:r>
     </w:p>
     <w:p>
       <w:pPr>
@@ -18018,26 +18315,6 @@
           <w:rFonts w:ascii="Arial" w:hAnsi="Arial" w:cs="Arial"/>
         </w:rPr>
       </w:pPr>
-      <w:r>
-        <w:rPr>
-          <w:rFonts w:ascii="Arial" w:hAnsi="Arial" w:cs="Arial"/>
-        </w:rPr>
-        <w:t xml:space="preserve"># Plot the </w:t>
-      </w:r>
-      <w:proofErr w:type="spellStart"/>
-      <w:r>
-        <w:rPr>
-          <w:rFonts w:ascii="Arial" w:hAnsi="Arial" w:cs="Arial"/>
-        </w:rPr>
-        <w:t>SouthBound</w:t>
-      </w:r>
-      <w:proofErr w:type="spellEnd"/>
-      <w:r>
-        <w:rPr>
-          <w:rFonts w:ascii="Arial" w:hAnsi="Arial" w:cs="Arial"/>
-        </w:rPr>
-        <w:t xml:space="preserve"> Average speed Histogram</w:t>
-      </w:r>
     </w:p>
     <w:p>
       <w:pPr>
@@ -18051,21 +18328,7 @@
         <w:rPr>
           <w:rFonts w:ascii="Arial" w:hAnsi="Arial" w:cs="Arial"/>
         </w:rPr>
-        <w:t>plot(</w:t>
-      </w:r>
-      <w:proofErr w:type="spellStart"/>
-      <w:r>
-        <w:rPr>
-          <w:rFonts w:ascii="Arial" w:hAnsi="Arial" w:cs="Arial"/>
-        </w:rPr>
-        <w:t>upstream.bootstrap</w:t>
-      </w:r>
-      <w:proofErr w:type="spellEnd"/>
-      <w:r>
-        <w:rPr>
-          <w:rFonts w:ascii="Arial" w:hAnsi="Arial" w:cs="Arial"/>
-        </w:rPr>
-        <w:t>)</w:t>
+        <w:t># Plot the NorthBound Average speed Histogram</w:t>
       </w:r>
     </w:p>
     <w:p>
@@ -18080,63 +18343,7 @@
         <w:rPr>
           <w:rFonts w:ascii="Arial" w:hAnsi="Arial" w:cs="Arial"/>
         </w:rPr>
-        <w:t>hist(</w:t>
-      </w:r>
-      <w:proofErr w:type="spellStart"/>
-      <w:r>
-        <w:rPr>
-          <w:rFonts w:ascii="Arial" w:hAnsi="Arial" w:cs="Arial"/>
-        </w:rPr>
-        <w:t>rowMeans</w:t>
-      </w:r>
-      <w:proofErr w:type="spellEnd"/>
-      <w:r>
-        <w:rPr>
-          <w:rFonts w:ascii="Arial" w:hAnsi="Arial" w:cs="Arial"/>
-        </w:rPr>
-        <w:t>(</w:t>
-      </w:r>
-      <w:proofErr w:type="spellStart"/>
-      <w:r>
-        <w:rPr>
-          <w:rFonts w:ascii="Arial" w:hAnsi="Arial" w:cs="Arial"/>
-        </w:rPr>
-        <w:t>upstream.bootstrap$t</w:t>
-      </w:r>
-      <w:proofErr w:type="spellEnd"/>
-      <w:r>
-        <w:rPr>
-          <w:rFonts w:ascii="Arial" w:hAnsi="Arial" w:cs="Arial"/>
-        </w:rPr>
-        <w:t xml:space="preserve">), </w:t>
-      </w:r>
-      <w:proofErr w:type="spellStart"/>
-      <w:r>
-        <w:rPr>
-          <w:rFonts w:ascii="Arial" w:hAnsi="Arial" w:cs="Arial"/>
-        </w:rPr>
-        <w:t>xlab</w:t>
-      </w:r>
-      <w:proofErr w:type="spellEnd"/>
-      <w:r>
-        <w:rPr>
-          <w:rFonts w:ascii="Arial" w:hAnsi="Arial" w:cs="Arial"/>
-        </w:rPr>
-        <w:t>='Average Speed [km/</w:t>
-      </w:r>
-      <w:proofErr w:type="spellStart"/>
-      <w:r>
-        <w:rPr>
-          <w:rFonts w:ascii="Arial" w:hAnsi="Arial" w:cs="Arial"/>
-        </w:rPr>
-        <w:t>hr</w:t>
-      </w:r>
-      <w:proofErr w:type="spellEnd"/>
-      <w:r>
-        <w:rPr>
-          <w:rFonts w:ascii="Arial" w:hAnsi="Arial" w:cs="Arial"/>
-        </w:rPr>
-        <w:t>]',</w:t>
+        <w:t>plot(downstream.bootstrap)</w:t>
       </w:r>
     </w:p>
     <w:p>
@@ -18147,12 +18354,6 @@
           <w:rFonts w:ascii="Arial" w:hAnsi="Arial" w:cs="Arial"/>
         </w:rPr>
       </w:pPr>
-      <w:r>
-        <w:rPr>
-          <w:rFonts w:ascii="Arial" w:hAnsi="Arial" w:cs="Arial"/>
-        </w:rPr>
-        <w:t xml:space="preserve">     main='Histogram of Average Speed on M1 Motorway SB')</w:t>
-      </w:r>
     </w:p>
     <w:p>
       <w:pPr>
@@ -18162,61 +18363,11 @@
           <w:rFonts w:ascii="Arial" w:hAnsi="Arial" w:cs="Arial"/>
         </w:rPr>
       </w:pPr>
-      <w:proofErr w:type="spellStart"/>
-      <w:r>
-        <w:rPr>
-          <w:rFonts w:ascii="Arial" w:hAnsi="Arial" w:cs="Arial"/>
-        </w:rPr>
-        <w:t>abline</w:t>
-      </w:r>
-      <w:proofErr w:type="spellEnd"/>
-      <w:r>
-        <w:rPr>
-          <w:rFonts w:ascii="Arial" w:hAnsi="Arial" w:cs="Arial"/>
-        </w:rPr>
-        <w:t>(v=mean(</w:t>
-      </w:r>
-      <w:proofErr w:type="spellStart"/>
-      <w:r>
-        <w:rPr>
-          <w:rFonts w:ascii="Arial" w:hAnsi="Arial" w:cs="Arial"/>
-        </w:rPr>
-        <w:t>upstream.bootstrap$t</w:t>
-      </w:r>
-      <w:proofErr w:type="spellEnd"/>
-      <w:r>
-        <w:rPr>
-          <w:rFonts w:ascii="Arial" w:hAnsi="Arial" w:cs="Arial"/>
-        </w:rPr>
-        <w:t xml:space="preserve">), </w:t>
-      </w:r>
-      <w:proofErr w:type="spellStart"/>
-      <w:r>
-        <w:rPr>
-          <w:rFonts w:ascii="Arial" w:hAnsi="Arial" w:cs="Arial"/>
-        </w:rPr>
-        <w:t>lty</w:t>
-      </w:r>
-      <w:proofErr w:type="spellEnd"/>
-      <w:r>
-        <w:rPr>
-          <w:rFonts w:ascii="Arial" w:hAnsi="Arial" w:cs="Arial"/>
-        </w:rPr>
-        <w:t xml:space="preserve">=4, </w:t>
-      </w:r>
-      <w:proofErr w:type="spellStart"/>
-      <w:r>
-        <w:rPr>
-          <w:rFonts w:ascii="Arial" w:hAnsi="Arial" w:cs="Arial"/>
-        </w:rPr>
-        <w:t>lwd</w:t>
-      </w:r>
-      <w:proofErr w:type="spellEnd"/>
-      <w:r>
-        <w:rPr>
-          <w:rFonts w:ascii="Arial" w:hAnsi="Arial" w:cs="Arial"/>
-        </w:rPr>
-        <w:t>=2, col='red' )</w:t>
+      <w:r>
+        <w:rPr>
+          <w:rFonts w:ascii="Arial" w:hAnsi="Arial" w:cs="Arial"/>
+        </w:rPr>
+        <w:t>hist(rowMeans(downstream.bootstrap$t), xlab='Average Speed [km/hr]',</w:t>
       </w:r>
     </w:p>
     <w:p>
@@ -18227,6 +18378,12 @@
           <w:rFonts w:ascii="Arial" w:hAnsi="Arial" w:cs="Arial"/>
         </w:rPr>
       </w:pPr>
+      <w:r>
+        <w:rPr>
+          <w:rFonts w:ascii="Arial" w:hAnsi="Arial" w:cs="Arial"/>
+        </w:rPr>
+        <w:t xml:space="preserve">     main='Histogram of Average Speed on M1 Motorway NB')</w:t>
+      </w:r>
     </w:p>
     <w:p>
       <w:pPr>
@@ -18240,63 +18397,7 @@
         <w:rPr>
           <w:rFonts w:ascii="Arial" w:hAnsi="Arial" w:cs="Arial"/>
         </w:rPr>
-        <w:t>hist(</w:t>
-      </w:r>
-      <w:proofErr w:type="spellStart"/>
-      <w:r>
-        <w:rPr>
-          <w:rFonts w:ascii="Arial" w:hAnsi="Arial" w:cs="Arial"/>
-        </w:rPr>
-        <w:t>rowMeans</w:t>
-      </w:r>
-      <w:proofErr w:type="spellEnd"/>
-      <w:r>
-        <w:rPr>
-          <w:rFonts w:ascii="Arial" w:hAnsi="Arial" w:cs="Arial"/>
-        </w:rPr>
-        <w:t>(</w:t>
-      </w:r>
-      <w:proofErr w:type="spellStart"/>
-      <w:r>
-        <w:rPr>
-          <w:rFonts w:ascii="Arial" w:hAnsi="Arial" w:cs="Arial"/>
-        </w:rPr>
-        <w:t>upstream.bootstrap$data</w:t>
-      </w:r>
-      <w:proofErr w:type="spellEnd"/>
-      <w:r>
-        <w:rPr>
-          <w:rFonts w:ascii="Arial" w:hAnsi="Arial" w:cs="Arial"/>
-        </w:rPr>
-        <w:t xml:space="preserve">), </w:t>
-      </w:r>
-      <w:proofErr w:type="spellStart"/>
-      <w:r>
-        <w:rPr>
-          <w:rFonts w:ascii="Arial" w:hAnsi="Arial" w:cs="Arial"/>
-        </w:rPr>
-        <w:t>xlab</w:t>
-      </w:r>
-      <w:proofErr w:type="spellEnd"/>
-      <w:r>
-        <w:rPr>
-          <w:rFonts w:ascii="Arial" w:hAnsi="Arial" w:cs="Arial"/>
-        </w:rPr>
-        <w:t>='Average Speed [km/</w:t>
-      </w:r>
-      <w:proofErr w:type="spellStart"/>
-      <w:r>
-        <w:rPr>
-          <w:rFonts w:ascii="Arial" w:hAnsi="Arial" w:cs="Arial"/>
-        </w:rPr>
-        <w:t>hr</w:t>
-      </w:r>
-      <w:proofErr w:type="spellEnd"/>
-      <w:r>
-        <w:rPr>
-          <w:rFonts w:ascii="Arial" w:hAnsi="Arial" w:cs="Arial"/>
-        </w:rPr>
-        <w:t>]',</w:t>
+        <w:t>abline(v=mean(downstream.bootstrap$t), lty=4, lwd=2, col='red' )</w:t>
       </w:r>
     </w:p>
     <w:p>
@@ -18307,12 +18408,6 @@
           <w:rFonts w:ascii="Arial" w:hAnsi="Arial" w:cs="Arial"/>
         </w:rPr>
       </w:pPr>
-      <w:r>
-        <w:rPr>
-          <w:rFonts w:ascii="Arial" w:hAnsi="Arial" w:cs="Arial"/>
-        </w:rPr>
-        <w:t xml:space="preserve">     main='Histogram of Raw Average Speed on M1 Motorway SB')</w:t>
-      </w:r>
     </w:p>
     <w:p>
       <w:pPr>
@@ -18322,75 +18417,11 @@
           <w:rFonts w:ascii="Arial" w:hAnsi="Arial" w:cs="Arial"/>
         </w:rPr>
       </w:pPr>
-      <w:proofErr w:type="spellStart"/>
-      <w:r>
-        <w:rPr>
-          <w:rFonts w:ascii="Arial" w:hAnsi="Arial" w:cs="Arial"/>
-        </w:rPr>
-        <w:t>abline</w:t>
-      </w:r>
-      <w:proofErr w:type="spellEnd"/>
-      <w:r>
-        <w:rPr>
-          <w:rFonts w:ascii="Arial" w:hAnsi="Arial" w:cs="Arial"/>
-        </w:rPr>
-        <w:t>(v=mean(</w:t>
-      </w:r>
-      <w:proofErr w:type="spellStart"/>
-      <w:r>
-        <w:rPr>
-          <w:rFonts w:ascii="Arial" w:hAnsi="Arial" w:cs="Arial"/>
-        </w:rPr>
-        <w:t>rowMeans</w:t>
-      </w:r>
-      <w:proofErr w:type="spellEnd"/>
-      <w:r>
-        <w:rPr>
-          <w:rFonts w:ascii="Arial" w:hAnsi="Arial" w:cs="Arial"/>
-        </w:rPr>
-        <w:t>(</w:t>
-      </w:r>
-      <w:proofErr w:type="spellStart"/>
-      <w:r>
-        <w:rPr>
-          <w:rFonts w:ascii="Arial" w:hAnsi="Arial" w:cs="Arial"/>
-        </w:rPr>
-        <w:t>upstream.bootstrap$data</w:t>
-      </w:r>
-      <w:proofErr w:type="spellEnd"/>
-      <w:r>
-        <w:rPr>
-          <w:rFonts w:ascii="Arial" w:hAnsi="Arial" w:cs="Arial"/>
-        </w:rPr>
-        <w:t xml:space="preserve">)), </w:t>
-      </w:r>
-      <w:proofErr w:type="spellStart"/>
-      <w:r>
-        <w:rPr>
-          <w:rFonts w:ascii="Arial" w:hAnsi="Arial" w:cs="Arial"/>
-        </w:rPr>
-        <w:t>lty</w:t>
-      </w:r>
-      <w:proofErr w:type="spellEnd"/>
-      <w:r>
-        <w:rPr>
-          <w:rFonts w:ascii="Arial" w:hAnsi="Arial" w:cs="Arial"/>
-        </w:rPr>
-        <w:t xml:space="preserve">=4, </w:t>
-      </w:r>
-      <w:proofErr w:type="spellStart"/>
-      <w:r>
-        <w:rPr>
-          <w:rFonts w:ascii="Arial" w:hAnsi="Arial" w:cs="Arial"/>
-        </w:rPr>
-        <w:t>lwd</w:t>
-      </w:r>
-      <w:proofErr w:type="spellEnd"/>
-      <w:r>
-        <w:rPr>
-          <w:rFonts w:ascii="Arial" w:hAnsi="Arial" w:cs="Arial"/>
-        </w:rPr>
-        <w:t>=2, col='red' )</w:t>
+      <w:r>
+        <w:rPr>
+          <w:rFonts w:ascii="Arial" w:hAnsi="Arial" w:cs="Arial"/>
+        </w:rPr>
+        <w:t>hist(rowMeans(downstream.bootstrap$data), xlab='Average Speed [km/hr]',</w:t>
       </w:r>
     </w:p>
     <w:p>
@@ -18401,6 +18432,12 @@
           <w:rFonts w:ascii="Arial" w:hAnsi="Arial" w:cs="Arial"/>
         </w:rPr>
       </w:pPr>
+      <w:r>
+        <w:rPr>
+          <w:rFonts w:ascii="Arial" w:hAnsi="Arial" w:cs="Arial"/>
+        </w:rPr>
+        <w:t xml:space="preserve">     main='Histogram of Raw Average Speed on M1 Motorway NB')</w:t>
+      </w:r>
     </w:p>
     <w:p>
       <w:pPr>
@@ -18414,384 +18451,7 @@
         <w:rPr>
           <w:rFonts w:ascii="Arial" w:hAnsi="Arial" w:cs="Arial"/>
         </w:rPr>
-        <w:t xml:space="preserve"># Plot the </w:t>
-      </w:r>
-      <w:proofErr w:type="spellStart"/>
-      <w:r>
-        <w:rPr>
-          <w:rFonts w:ascii="Arial" w:hAnsi="Arial" w:cs="Arial"/>
-        </w:rPr>
-        <w:t>NorthBound</w:t>
-      </w:r>
-      <w:proofErr w:type="spellEnd"/>
-      <w:r>
-        <w:rPr>
-          <w:rFonts w:ascii="Arial" w:hAnsi="Arial" w:cs="Arial"/>
-        </w:rPr>
-        <w:t xml:space="preserve"> Average speed Histogram</w:t>
-      </w:r>
-    </w:p>
-    <w:p>
-      <w:pPr>
-        <w:pStyle w:val="ListParagraph"/>
-        <w:spacing w:after="0" w:line="240" w:lineRule="auto"/>
-        <w:rPr>
-          <w:rFonts w:ascii="Arial" w:hAnsi="Arial" w:cs="Arial"/>
-        </w:rPr>
-      </w:pPr>
-      <w:r>
-        <w:rPr>
-          <w:rFonts w:ascii="Arial" w:hAnsi="Arial" w:cs="Arial"/>
-        </w:rPr>
-        <w:t>plot(</w:t>
-      </w:r>
-      <w:proofErr w:type="spellStart"/>
-      <w:r>
-        <w:rPr>
-          <w:rFonts w:ascii="Arial" w:hAnsi="Arial" w:cs="Arial"/>
-        </w:rPr>
-        <w:t>downstream.bootstrap</w:t>
-      </w:r>
-      <w:proofErr w:type="spellEnd"/>
-      <w:r>
-        <w:rPr>
-          <w:rFonts w:ascii="Arial" w:hAnsi="Arial" w:cs="Arial"/>
-        </w:rPr>
-        <w:t>)</w:t>
-      </w:r>
-    </w:p>
-    <w:p>
-      <w:pPr>
-        <w:pStyle w:val="ListParagraph"/>
-        <w:spacing w:after="0" w:line="240" w:lineRule="auto"/>
-        <w:rPr>
-          <w:rFonts w:ascii="Arial" w:hAnsi="Arial" w:cs="Arial"/>
-        </w:rPr>
-      </w:pPr>
-    </w:p>
-    <w:p>
-      <w:pPr>
-        <w:pStyle w:val="ListParagraph"/>
-        <w:spacing w:after="0" w:line="240" w:lineRule="auto"/>
-        <w:rPr>
-          <w:rFonts w:ascii="Arial" w:hAnsi="Arial" w:cs="Arial"/>
-        </w:rPr>
-      </w:pPr>
-      <w:r>
-        <w:rPr>
-          <w:rFonts w:ascii="Arial" w:hAnsi="Arial" w:cs="Arial"/>
-        </w:rPr>
-        <w:t>hist(</w:t>
-      </w:r>
-      <w:proofErr w:type="spellStart"/>
-      <w:r>
-        <w:rPr>
-          <w:rFonts w:ascii="Arial" w:hAnsi="Arial" w:cs="Arial"/>
-        </w:rPr>
-        <w:t>rowMeans</w:t>
-      </w:r>
-      <w:proofErr w:type="spellEnd"/>
-      <w:r>
-        <w:rPr>
-          <w:rFonts w:ascii="Arial" w:hAnsi="Arial" w:cs="Arial"/>
-        </w:rPr>
-        <w:t>(</w:t>
-      </w:r>
-      <w:proofErr w:type="spellStart"/>
-      <w:r>
-        <w:rPr>
-          <w:rFonts w:ascii="Arial" w:hAnsi="Arial" w:cs="Arial"/>
-        </w:rPr>
-        <w:t>downstream.bootstrap$t</w:t>
-      </w:r>
-      <w:proofErr w:type="spellEnd"/>
-      <w:r>
-        <w:rPr>
-          <w:rFonts w:ascii="Arial" w:hAnsi="Arial" w:cs="Arial"/>
-        </w:rPr>
-        <w:t xml:space="preserve">), </w:t>
-      </w:r>
-      <w:proofErr w:type="spellStart"/>
-      <w:r>
-        <w:rPr>
-          <w:rFonts w:ascii="Arial" w:hAnsi="Arial" w:cs="Arial"/>
-        </w:rPr>
-        <w:t>xlab</w:t>
-      </w:r>
-      <w:proofErr w:type="spellEnd"/>
-      <w:r>
-        <w:rPr>
-          <w:rFonts w:ascii="Arial" w:hAnsi="Arial" w:cs="Arial"/>
-        </w:rPr>
-        <w:t>='Average Speed [km/</w:t>
-      </w:r>
-      <w:proofErr w:type="spellStart"/>
-      <w:r>
-        <w:rPr>
-          <w:rFonts w:ascii="Arial" w:hAnsi="Arial" w:cs="Arial"/>
-        </w:rPr>
-        <w:t>hr</w:t>
-      </w:r>
-      <w:proofErr w:type="spellEnd"/>
-      <w:r>
-        <w:rPr>
-          <w:rFonts w:ascii="Arial" w:hAnsi="Arial" w:cs="Arial"/>
-        </w:rPr>
-        <w:t>]',</w:t>
-      </w:r>
-    </w:p>
-    <w:p>
-      <w:pPr>
-        <w:pStyle w:val="ListParagraph"/>
-        <w:spacing w:after="0" w:line="240" w:lineRule="auto"/>
-        <w:rPr>
-          <w:rFonts w:ascii="Arial" w:hAnsi="Arial" w:cs="Arial"/>
-        </w:rPr>
-      </w:pPr>
-      <w:r>
-        <w:rPr>
-          <w:rFonts w:ascii="Arial" w:hAnsi="Arial" w:cs="Arial"/>
-        </w:rPr>
-        <w:t xml:space="preserve">     main='Histogram of Average Speed on M1 Motorway NB')</w:t>
-      </w:r>
-    </w:p>
-    <w:p>
-      <w:pPr>
-        <w:pStyle w:val="ListParagraph"/>
-        <w:spacing w:after="0" w:line="240" w:lineRule="auto"/>
-        <w:rPr>
-          <w:rFonts w:ascii="Arial" w:hAnsi="Arial" w:cs="Arial"/>
-        </w:rPr>
-      </w:pPr>
-      <w:proofErr w:type="spellStart"/>
-      <w:r>
-        <w:rPr>
-          <w:rFonts w:ascii="Arial" w:hAnsi="Arial" w:cs="Arial"/>
-        </w:rPr>
-        <w:t>abline</w:t>
-      </w:r>
-      <w:proofErr w:type="spellEnd"/>
-      <w:r>
-        <w:rPr>
-          <w:rFonts w:ascii="Arial" w:hAnsi="Arial" w:cs="Arial"/>
-        </w:rPr>
-        <w:t>(v=mean(</w:t>
-      </w:r>
-      <w:proofErr w:type="spellStart"/>
-      <w:r>
-        <w:rPr>
-          <w:rFonts w:ascii="Arial" w:hAnsi="Arial" w:cs="Arial"/>
-        </w:rPr>
-        <w:t>downstream.bootstrap$t</w:t>
-      </w:r>
-      <w:proofErr w:type="spellEnd"/>
-      <w:r>
-        <w:rPr>
-          <w:rFonts w:ascii="Arial" w:hAnsi="Arial" w:cs="Arial"/>
-        </w:rPr>
-        <w:t xml:space="preserve">), </w:t>
-      </w:r>
-      <w:proofErr w:type="spellStart"/>
-      <w:r>
-        <w:rPr>
-          <w:rFonts w:ascii="Arial" w:hAnsi="Arial" w:cs="Arial"/>
-        </w:rPr>
-        <w:t>lty</w:t>
-      </w:r>
-      <w:proofErr w:type="spellEnd"/>
-      <w:r>
-        <w:rPr>
-          <w:rFonts w:ascii="Arial" w:hAnsi="Arial" w:cs="Arial"/>
-        </w:rPr>
-        <w:t xml:space="preserve">=4, </w:t>
-      </w:r>
-      <w:proofErr w:type="spellStart"/>
-      <w:r>
-        <w:rPr>
-          <w:rFonts w:ascii="Arial" w:hAnsi="Arial" w:cs="Arial"/>
-        </w:rPr>
-        <w:t>lwd</w:t>
-      </w:r>
-      <w:proofErr w:type="spellEnd"/>
-      <w:r>
-        <w:rPr>
-          <w:rFonts w:ascii="Arial" w:hAnsi="Arial" w:cs="Arial"/>
-        </w:rPr>
-        <w:t>=2, col='red' )</w:t>
-      </w:r>
-    </w:p>
-    <w:p>
-      <w:pPr>
-        <w:pStyle w:val="ListParagraph"/>
-        <w:spacing w:after="0" w:line="240" w:lineRule="auto"/>
-        <w:rPr>
-          <w:rFonts w:ascii="Arial" w:hAnsi="Arial" w:cs="Arial"/>
-        </w:rPr>
-      </w:pPr>
-    </w:p>
-    <w:p>
-      <w:pPr>
-        <w:pStyle w:val="ListParagraph"/>
-        <w:spacing w:after="0" w:line="240" w:lineRule="auto"/>
-        <w:rPr>
-          <w:rFonts w:ascii="Arial" w:hAnsi="Arial" w:cs="Arial"/>
-        </w:rPr>
-      </w:pPr>
-      <w:r>
-        <w:rPr>
-          <w:rFonts w:ascii="Arial" w:hAnsi="Arial" w:cs="Arial"/>
-        </w:rPr>
-        <w:t>hist(</w:t>
-      </w:r>
-      <w:proofErr w:type="spellStart"/>
-      <w:r>
-        <w:rPr>
-          <w:rFonts w:ascii="Arial" w:hAnsi="Arial" w:cs="Arial"/>
-        </w:rPr>
-        <w:t>rowMeans</w:t>
-      </w:r>
-      <w:proofErr w:type="spellEnd"/>
-      <w:r>
-        <w:rPr>
-          <w:rFonts w:ascii="Arial" w:hAnsi="Arial" w:cs="Arial"/>
-        </w:rPr>
-        <w:t>(</w:t>
-      </w:r>
-      <w:proofErr w:type="spellStart"/>
-      <w:r>
-        <w:rPr>
-          <w:rFonts w:ascii="Arial" w:hAnsi="Arial" w:cs="Arial"/>
-        </w:rPr>
-        <w:t>downstream.bootstrap$data</w:t>
-      </w:r>
-      <w:proofErr w:type="spellEnd"/>
-      <w:r>
-        <w:rPr>
-          <w:rFonts w:ascii="Arial" w:hAnsi="Arial" w:cs="Arial"/>
-        </w:rPr>
-        <w:t xml:space="preserve">), </w:t>
-      </w:r>
-      <w:proofErr w:type="spellStart"/>
-      <w:r>
-        <w:rPr>
-          <w:rFonts w:ascii="Arial" w:hAnsi="Arial" w:cs="Arial"/>
-        </w:rPr>
-        <w:t>xlab</w:t>
-      </w:r>
-      <w:proofErr w:type="spellEnd"/>
-      <w:r>
-        <w:rPr>
-          <w:rFonts w:ascii="Arial" w:hAnsi="Arial" w:cs="Arial"/>
-        </w:rPr>
-        <w:t>='Average Speed [km/</w:t>
-      </w:r>
-      <w:proofErr w:type="spellStart"/>
-      <w:r>
-        <w:rPr>
-          <w:rFonts w:ascii="Arial" w:hAnsi="Arial" w:cs="Arial"/>
-        </w:rPr>
-        <w:t>hr</w:t>
-      </w:r>
-      <w:proofErr w:type="spellEnd"/>
-      <w:r>
-        <w:rPr>
-          <w:rFonts w:ascii="Arial" w:hAnsi="Arial" w:cs="Arial"/>
-        </w:rPr>
-        <w:t>]',</w:t>
-      </w:r>
-    </w:p>
-    <w:p>
-      <w:pPr>
-        <w:pStyle w:val="ListParagraph"/>
-        <w:spacing w:after="0" w:line="240" w:lineRule="auto"/>
-        <w:rPr>
-          <w:rFonts w:ascii="Arial" w:hAnsi="Arial" w:cs="Arial"/>
-        </w:rPr>
-      </w:pPr>
-      <w:r>
-        <w:rPr>
-          <w:rFonts w:ascii="Arial" w:hAnsi="Arial" w:cs="Arial"/>
-        </w:rPr>
-        <w:t xml:space="preserve">     main='Histogram of Raw Average Speed on M1 Motorway NB')</w:t>
-      </w:r>
-    </w:p>
-    <w:p>
-      <w:pPr>
-        <w:pStyle w:val="ListParagraph"/>
-        <w:spacing w:after="0" w:line="240" w:lineRule="auto"/>
-        <w:rPr>
-          <w:rFonts w:ascii="Arial" w:hAnsi="Arial" w:cs="Arial"/>
-        </w:rPr>
-      </w:pPr>
-      <w:proofErr w:type="spellStart"/>
-      <w:r>
-        <w:rPr>
-          <w:rFonts w:ascii="Arial" w:hAnsi="Arial" w:cs="Arial"/>
-        </w:rPr>
-        <w:t>abline</w:t>
-      </w:r>
-      <w:proofErr w:type="spellEnd"/>
-      <w:r>
-        <w:rPr>
-          <w:rFonts w:ascii="Arial" w:hAnsi="Arial" w:cs="Arial"/>
-        </w:rPr>
-        <w:t>(v=mean(</w:t>
-      </w:r>
-      <w:proofErr w:type="spellStart"/>
-      <w:r>
-        <w:rPr>
-          <w:rFonts w:ascii="Arial" w:hAnsi="Arial" w:cs="Arial"/>
-        </w:rPr>
-        <w:t>rowMeans</w:t>
-      </w:r>
-      <w:proofErr w:type="spellEnd"/>
-      <w:r>
-        <w:rPr>
-          <w:rFonts w:ascii="Arial" w:hAnsi="Arial" w:cs="Arial"/>
-        </w:rPr>
-        <w:t>(</w:t>
-      </w:r>
-      <w:proofErr w:type="spellStart"/>
-      <w:r>
-        <w:rPr>
-          <w:rFonts w:ascii="Arial" w:hAnsi="Arial" w:cs="Arial"/>
-        </w:rPr>
-        <w:t>downstream.bootstrap$data</w:t>
-      </w:r>
-      <w:proofErr w:type="spellEnd"/>
-      <w:r>
-        <w:rPr>
-          <w:rFonts w:ascii="Arial" w:hAnsi="Arial" w:cs="Arial"/>
-        </w:rPr>
-        <w:t xml:space="preserve">)), </w:t>
-      </w:r>
-      <w:proofErr w:type="spellStart"/>
-      <w:r>
-        <w:rPr>
-          <w:rFonts w:ascii="Arial" w:hAnsi="Arial" w:cs="Arial"/>
-        </w:rPr>
-        <w:t>lty</w:t>
-      </w:r>
-      <w:proofErr w:type="spellEnd"/>
-      <w:r>
-        <w:rPr>
-          <w:rFonts w:ascii="Arial" w:hAnsi="Arial" w:cs="Arial"/>
-        </w:rPr>
-        <w:t xml:space="preserve">=4, </w:t>
-      </w:r>
-      <w:proofErr w:type="spellStart"/>
-      <w:r>
-        <w:rPr>
-          <w:rFonts w:ascii="Arial" w:hAnsi="Arial" w:cs="Arial"/>
-        </w:rPr>
-        <w:t>lwd</w:t>
-      </w:r>
-      <w:proofErr w:type="spellEnd"/>
-      <w:r>
-        <w:rPr>
-          <w:rFonts w:ascii="Arial" w:hAnsi="Arial" w:cs="Arial"/>
-        </w:rPr>
-        <w:t>=2, col='red' )</w:t>
+        <w:t>abline(v=mean(rowMeans(downstream.bootstrap$data)), lty=4, lwd=2, col='red' )</w:t>
       </w:r>
     </w:p>
     <w:p>
@@ -18901,13 +18561,8 @@
     <w:pPr>
       <w:pStyle w:val="Header"/>
     </w:pPr>
-    <w:proofErr w:type="spellStart"/>
     <w:r>
-      <w:t>Ebere</w:t>
-    </w:r>
-    <w:proofErr w:type="spellEnd"/>
-    <w:r>
-      <w:t xml:space="preserve"> Okafor</w:t>
+      <w:t>Ebere Okafor</w:t>
     </w:r>
   </w:p>
 </w:hdr>
@@ -20437,7 +20092,6 @@
     <w:next w:val="Normal"/>
     <w:link w:val="Heading2Char"/>
     <w:uiPriority w:val="9"/>
-    <w:semiHidden/>
     <w:unhideWhenUsed/>
     <w:qFormat/>
     <w:rsid w:val="0022256C"/>
@@ -20499,7 +20153,6 @@
     <w:basedOn w:val="DefaultParagraphFont"/>
     <w:link w:val="Heading2"/>
     <w:uiPriority w:val="9"/>
-    <w:semiHidden/>
     <w:rsid w:val="0022256C"/>
     <w:rPr>
       <w:rFonts w:ascii="Cambria" w:eastAsiaTheme="majorEastAsia" w:hAnsi="Cambria" w:cstheme="majorBidi"/>

</xml_diff>